<commit_message>
Created the Cross Validation Framework, I need to change the scoring metric from SSE when using SVD (SSE will increase with dimensions and wont be an accurate estimator) and I need to use cosine similarity instead of euclidian distance for clustering.  I still need to finish my kmeans class
</commit_message>
<xml_diff>
--- a/HW3_Armstrong_Report_Text_Clustering.docx
+++ b/HW3_Armstrong_Report_Text_Clustering.docx
@@ -1,6 +1,6 @@
 
 <file path=word/document.xml><?xml version="1.0" encoding="utf-8"?>
-<w:document xmlns:wpc="http://schemas.microsoft.com/office/word/2010/wordprocessingCanvas" xmlns:mc="http://schemas.openxmlformats.org/markup-compatibility/2006" xmlns:o="urn:schemas-microsoft-com:office:office" xmlns:r="http://schemas.openxmlformats.org/officeDocument/2006/relationships" xmlns:m="http://schemas.openxmlformats.org/officeDocument/2006/math" xmlns:v="urn:schemas-microsoft-com:vml" xmlns:wp14="http://schemas.microsoft.com/office/word/2010/wordprocessingDrawing" xmlns:wp="http://schemas.openxmlformats.org/drawingml/2006/wordprocessingDrawing" xmlns:w10="urn:schemas-microsoft-com:office:word" xmlns:w="http://schemas.openxmlformats.org/wordprocessingml/2006/main" xmlns:w14="http://schemas.microsoft.com/office/word/2010/wordml" xmlns:wpg="http://schemas.microsoft.com/office/word/2010/wordprocessingGroup" xmlns:wpi="http://schemas.microsoft.com/office/word/2010/wordprocessingInk" xmlns:wne="http://schemas.microsoft.com/office/word/2006/wordml" xmlns:wps="http://schemas.microsoft.com/office/word/2010/wordprocessingShape" mc:Ignorable="w14 wp14">
+<w:document xmlns:wpc="http://schemas.microsoft.com/office/word/2010/wordprocessingCanvas" xmlns:mc="http://schemas.openxmlformats.org/markup-compatibility/2006" xmlns:o="urn:schemas-microsoft-com:office:office" xmlns:r="http://schemas.openxmlformats.org/officeDocument/2006/relationships" xmlns:m="http://schemas.openxmlformats.org/officeDocument/2006/math" xmlns:v="urn:schemas-microsoft-com:vml" xmlns:wp14="http://schemas.microsoft.com/office/word/2010/wordprocessingDrawing" xmlns:wp="http://schemas.openxmlformats.org/drawingml/2006/wordprocessingDrawing" xmlns:w10="urn:schemas-microsoft-com:office:word" xmlns:w="http://schemas.openxmlformats.org/wordprocessingml/2006/main" xmlns:w14="http://schemas.microsoft.com/office/word/2010/wordml" xmlns:w15="http://schemas.microsoft.com/office/word/2012/wordml" xmlns:wpg="http://schemas.microsoft.com/office/word/2010/wordprocessingGroup" xmlns:wpi="http://schemas.microsoft.com/office/word/2010/wordprocessingInk" xmlns:wne="http://schemas.microsoft.com/office/word/2006/wordml" xmlns:wps="http://schemas.microsoft.com/office/word/2010/wordprocessingShape" mc:Ignorable="w14 w15 wp14">
   <w:body>
     <w:p>
       <w:pPr>
@@ -133,6 +133,29 @@
       <w:r>
         <w:t>Below are the following objectives of HW3:</w:t>
       </w:r>
+    </w:p>
+    <w:p>
+      <w:pPr>
+        <w:jc w:val="left"/>
+      </w:pPr>
+    </w:p>
+    <w:p>
+      <w:pPr>
+        <w:jc w:val="left"/>
+      </w:pPr>
+      <w:hyperlink r:id="rId8" w:history="1">
+        <w:r>
+          <w:rPr>
+            <w:rStyle w:val="Hyperlink"/>
+          </w:rPr>
+          <w:t>http://scikit-learn.org/stable/auto_examples/cluster/plot_kmeans_silhouette_analysis.html#sphx-glr-auto-examples-cluster-plot-kmeans-silhouette-analysis-py</w:t>
+        </w:r>
+      </w:hyperlink>
+      <w:r>
+        <w:t xml:space="preserve"> </w:t>
+      </w:r>
+      <w:bookmarkStart w:id="0" w:name="_GoBack"/>
+      <w:bookmarkEnd w:id="0"/>
     </w:p>
     <w:p>
       <w:pPr>
@@ -273,8 +296,6 @@
       <w:pPr>
         <w:jc w:val="left"/>
       </w:pPr>
-      <w:bookmarkStart w:id="0" w:name="_GoBack"/>
-      <w:bookmarkEnd w:id="0"/>
     </w:p>
     <w:p>
       <w:pPr>
@@ -329,10 +350,7 @@
         <w:jc w:val="left"/>
       </w:pPr>
       <w:r>
-        <w:t>The V-measure is the harmonic mean betwe</w:t>
-      </w:r>
-      <w:r>
-        <w:t>en homogeneity and completeness.</w:t>
+        <w:t>The V-measure is the harmonic mean between homogeneity and completeness.</w:t>
       </w:r>
     </w:p>
     <w:p>
@@ -481,7 +499,6 @@
         <w:jc w:val="left"/>
       </w:pPr>
       <w:r>
-        <w:lastRenderedPageBreak/>
         <w:t>The Data</w:t>
       </w:r>
     </w:p>
@@ -516,82 +533,40 @@
         <w:t>I used th</w:t>
       </w:r>
       <w:r>
-        <w:t xml:space="preserve">e Python </w:t>
-      </w:r>
-      <w:proofErr w:type="spellStart"/>
-      <w:r>
-        <w:t>SciPy</w:t>
-      </w:r>
-      <w:proofErr w:type="spellEnd"/>
+        <w:t xml:space="preserve">e Python SciPy </w:t>
+      </w:r>
+      <w:r>
+        <w:t>package to convert the text to a sparse array</w:t>
+      </w:r>
+      <w:r>
+        <w:t>s</w:t>
+      </w:r>
+      <w:r>
+        <w:t xml:space="preserve"> and </w:t>
+      </w:r>
+      <w:r>
+        <w:t>Numpy’s module store those</w:t>
+      </w:r>
       <w:r>
         <w:t xml:space="preserve"> </w:t>
       </w:r>
       <w:r>
-        <w:t>package to convert the text to a sparse array</w:t>
+        <w:t>array</w:t>
       </w:r>
       <w:r>
         <w:t>s</w:t>
       </w:r>
       <w:r>
-        <w:t xml:space="preserve"> and </w:t>
-      </w:r>
-      <w:proofErr w:type="spellStart"/>
-      <w:r>
-        <w:t>Numpy’s</w:t>
-      </w:r>
-      <w:proofErr w:type="spellEnd"/>
-      <w:r>
-        <w:t xml:space="preserve"> module store those</w:t>
-      </w:r>
-      <w:r>
-        <w:t xml:space="preserve"> </w:t>
-      </w:r>
-      <w:r>
-        <w:t>array</w:t>
-      </w:r>
-      <w:r>
-        <w:t>s</w:t>
-      </w:r>
-      <w:r>
-        <w:t xml:space="preserve"> to disk for later use. </w:t>
-      </w:r>
-      <w:proofErr w:type="gramStart"/>
-      <w:r>
-        <w:t>This convenient because of</w:t>
-      </w:r>
-      <w:r>
-        <w:t xml:space="preserve"> the built in functionality of </w:t>
-      </w:r>
-      <w:proofErr w:type="spellStart"/>
-      <w:r>
-        <w:t>SciPy’s</w:t>
-      </w:r>
-      <w:proofErr w:type="spellEnd"/>
-      <w:r>
-        <w:t xml:space="preserve"> package and because of the format of the data in the training and test files.</w:t>
-      </w:r>
-      <w:proofErr w:type="gramEnd"/>
-      <w:r>
-        <w:t xml:space="preserve">  I read in each row and cr</w:t>
-      </w:r>
-      <w:r>
-        <w:t xml:space="preserve">eated a list of jagged arrays (each drug had a different number of parameters and therefore their lengths varied).  I converted those jagged arrays to a sparse matrix in </w:t>
-      </w:r>
-      <w:proofErr w:type="spellStart"/>
-      <w:r>
-        <w:t>COOrdinate</w:t>
-      </w:r>
-      <w:proofErr w:type="spellEnd"/>
-      <w:r>
-        <w:t xml:space="preserve"> (COO) format then to a Compressed Sparse Column (CSC) matrix.  The COO matrix can be easily and efficiently converted to CSR or CSC matrices.  Since I was dealing with column sparse data I decided to use CSC matrices to store the data.  </w:t>
-      </w:r>
-      <w:proofErr w:type="spellStart"/>
-      <w:r>
-        <w:t>Numpy</w:t>
-      </w:r>
-      <w:proofErr w:type="spellEnd"/>
-      <w:r>
-        <w:t xml:space="preserve"> has a function to efficiently store sparse matrices which I used to store to disk.</w:t>
+        <w:t xml:space="preserve"> to disk for later use. This convenient because of</w:t>
+      </w:r>
+      <w:r>
+        <w:t xml:space="preserve"> the built in functionality of SciPy’s</w:t>
+      </w:r>
+      <w:r>
+        <w:t xml:space="preserve"> package and because of the format of the data in the training and test files.  I read in each row and cr</w:t>
+      </w:r>
+      <w:r>
+        <w:t>eated a list of jagged arrays (each drug had a different number of parameters and therefore their lengths varied).  I converted those jagged arrays to a sparse matrix in COOrdinate (COO) format then to a Compressed Sparse Column (CSC) matrix.  The COO matrix can be easily and efficiently converted to CSR or CSC matrices.  Since I was dealing with column sparse data I decided to use CSC matrices to store the data.  Numpy has a function to efficiently store sparse matrices which I used to store to disk.</w:t>
       </w:r>
     </w:p>
     <w:p>
@@ -656,80 +631,22 @@
         <w:t>/dimension reduction</w:t>
       </w:r>
       <w:r>
-        <w:t xml:space="preserve"> and classification strategies.  I relied heavily on Python’s </w:t>
-      </w:r>
-      <w:proofErr w:type="spellStart"/>
-      <w:r>
-        <w:t>scikit</w:t>
-      </w:r>
-      <w:proofErr w:type="spellEnd"/>
-      <w:r>
-        <w:t>-learn module. My modeling decision were based on dealing with Boolean parameters, ability to be used with sparse matrices, and results from cr</w:t>
-      </w:r>
-      <w:r>
-        <w:t xml:space="preserve">oss validation testing.  For cross validation I sampled using Striated K-Folds methodology where k folds was varied and evaluated using a unweighted F1 score to emphasize precision and recall of positive classifications.  My first set of runs was primarily for experimentation of how to use the </w:t>
-      </w:r>
-      <w:proofErr w:type="spellStart"/>
-      <w:r>
-        <w:t>scikit</w:t>
-      </w:r>
-      <w:proofErr w:type="spellEnd"/>
-      <w:r>
-        <w:t xml:space="preserve">-learn module.  I ran into several issues because of the use of sparse matrices.  For instance </w:t>
-      </w:r>
-      <w:proofErr w:type="spellStart"/>
-      <w:r>
-        <w:t>scikit-learn’s</w:t>
-      </w:r>
-      <w:proofErr w:type="spellEnd"/>
-      <w:r>
-        <w:t xml:space="preserve"> implementation of principal component analysis (PCA) required dense array’s.  </w:t>
-      </w:r>
-      <w:r>
-        <w:t xml:space="preserve">Using </w:t>
-      </w:r>
-      <w:proofErr w:type="gramStart"/>
-      <w:r>
-        <w:t>PCA(</w:t>
-      </w:r>
-      <w:proofErr w:type="gramEnd"/>
-      <w:r>
-        <w:t xml:space="preserve">) with its automatic setting made the analysis of the sparse arrays impossible on my computer due to memory constraints.  Other methodologies were necessary, such as using its randomized solver or using different implementations of PCA such as the </w:t>
-      </w:r>
-      <w:proofErr w:type="spellStart"/>
-      <w:r>
-        <w:t>IncrementalPCA</w:t>
-      </w:r>
-      <w:proofErr w:type="spellEnd"/>
-      <w:r>
-        <w:t xml:space="preserve">.  I performed dimension reduction with </w:t>
-      </w:r>
-      <w:proofErr w:type="spellStart"/>
-      <w:proofErr w:type="gramStart"/>
-      <w:r>
-        <w:t>TruncatedSVD</w:t>
-      </w:r>
-      <w:proofErr w:type="spellEnd"/>
-      <w:r>
-        <w:t xml:space="preserve"> </w:t>
-      </w:r>
-      <w:r>
-        <w:t xml:space="preserve"> (</w:t>
-      </w:r>
-      <w:proofErr w:type="gramEnd"/>
-      <w:r>
-        <w:t xml:space="preserve">Singular Value Decomposition) </w:t>
+        <w:t xml:space="preserve"> and classification strategies.  I relied heavily on Python’s scikit-learn module. My modeling decision were based on dealing with Boolean parameters, ability to be used with sparse matrices, and results from cr</w:t>
+      </w:r>
+      <w:r>
+        <w:t xml:space="preserve">oss validation testing.  For cross validation I sampled using Striated K-Folds methodology where k folds was varied and evaluated using a unweighted F1 score to emphasize precision and recall of positive classifications.  My first set of runs was primarily for experimentation of how to use the scikit-learn module.  I ran into several issues because of the use of sparse matrices.  For instance scikit-learn’s implementation of principal component analysis (PCA) required dense array’s.  </w:t>
+      </w:r>
+      <w:r>
+        <w:t xml:space="preserve">Using PCA() with its automatic setting made the analysis of the sparse arrays impossible on my computer due to memory constraints.  Other methodologies were necessary, such as using its randomized solver or using different implementations of PCA such as the IncrementalPCA.  I performed dimension reduction with TruncatedSVD </w:t>
+      </w:r>
+      <w:r>
+        <w:t xml:space="preserve"> (Singular Value Decomposition) </w:t>
       </w:r>
       <w:r>
         <w:t xml:space="preserve">due to its ability to work with sparse arrays. For feature selection I used </w:t>
       </w:r>
-      <w:proofErr w:type="spellStart"/>
-      <w:r>
-        <w:t>scikit-learn’s</w:t>
-      </w:r>
-      <w:proofErr w:type="spellEnd"/>
-      <w:r>
-        <w:t xml:space="preserve"> </w:t>
+      <w:r>
+        <w:t xml:space="preserve">scikit-learn’s </w:t>
       </w:r>
       <w:r>
         <w:t>chi2</w:t>
@@ -753,15 +670,7 @@
         <w:t>)</w:t>
       </w:r>
       <w:r>
-        <w:t xml:space="preserve"> (code used from </w:t>
-      </w:r>
-      <w:proofErr w:type="spellStart"/>
-      <w:r>
-        <w:t>scikit</w:t>
-      </w:r>
-      <w:proofErr w:type="spellEnd"/>
-      <w:r>
-        <w:t>-learn example)</w:t>
+        <w:t xml:space="preserve"> (code used from scikit-learn example)</w:t>
       </w:r>
       <w:r>
         <w:t xml:space="preserve"> </w:t>
@@ -797,7 +706,6 @@
         <w:jc w:val="left"/>
       </w:pPr>
       <w:r>
-        <w:lastRenderedPageBreak/>
         <w:pict>
           <v:shapetype id="_x0000_t75" coordsize="21600,21600" o:spt="75" o:preferrelative="t" path="m@4@5l@4@11@9@11@9@5xe" filled="f" stroked="f">
             <v:stroke joinstyle="miter"/>
@@ -1301,91 +1209,19 @@
         <w:jc w:val="left"/>
       </w:pPr>
       <w:r>
-        <w:t xml:space="preserve">To classify the data I tried using three different classification methodologies, linear support vector machines (SVM), Bernoulli naïve </w:t>
-      </w:r>
-      <w:proofErr w:type="spellStart"/>
-      <w:r>
-        <w:t>bayes</w:t>
-      </w:r>
-      <w:proofErr w:type="spellEnd"/>
-      <w:r>
-        <w:t>, and k nearest neighbor (</w:t>
-      </w:r>
-      <w:proofErr w:type="spellStart"/>
-      <w:r>
-        <w:t>kNN</w:t>
-      </w:r>
-      <w:proofErr w:type="spellEnd"/>
-      <w:r>
-        <w:t xml:space="preserve">).  The SVM classification performed the best without performing any data processing with </w:t>
-      </w:r>
-      <w:proofErr w:type="gramStart"/>
-      <w:r>
-        <w:t>a</w:t>
-      </w:r>
-      <w:r>
-        <w:t>n</w:t>
-      </w:r>
-      <w:proofErr w:type="gramEnd"/>
-      <w:r>
-        <w:t xml:space="preserve"> ~.</w:t>
-      </w:r>
-      <w:r>
-        <w:t xml:space="preserve">50 score.  Naïve </w:t>
-      </w:r>
-      <w:proofErr w:type="spellStart"/>
-      <w:r>
-        <w:t>bayes</w:t>
-      </w:r>
-      <w:proofErr w:type="spellEnd"/>
-      <w:r>
-        <w:t xml:space="preserve"> scored .11 on the test data with no data processing.  </w:t>
-      </w:r>
-      <w:r>
-        <w:t xml:space="preserve">Naïve </w:t>
-      </w:r>
-      <w:proofErr w:type="spellStart"/>
-      <w:r>
-        <w:t>bayes</w:t>
-      </w:r>
-      <w:proofErr w:type="spellEnd"/>
-      <w:r>
-        <w:t xml:space="preserve"> performed substantially better with feature selection using chi2.  SVM performed best using SVD.  The best mean f1 score with cross validation for naïve </w:t>
-      </w:r>
-      <w:proofErr w:type="spellStart"/>
-      <w:r>
-        <w:t>bayes</w:t>
-      </w:r>
-      <w:proofErr w:type="spellEnd"/>
-      <w:r>
-        <w:t xml:space="preserve"> with chi2 feature selection was </w:t>
-      </w:r>
-      <w:r>
-        <w:t xml:space="preserve">.7562 with 350 features from the full data set, and the best mean f1 score for SVM with SVD dimension reduction was 0.878 with 21 features and an error </w:t>
-      </w:r>
-      <w:proofErr w:type="gramStart"/>
-      <w:r>
-        <w:t>of 1 training</w:t>
-      </w:r>
-      <w:proofErr w:type="gramEnd"/>
-      <w:r>
-        <w:t xml:space="preserve"> on the positive data set.  I added </w:t>
-      </w:r>
-      <w:proofErr w:type="spellStart"/>
-      <w:r>
-        <w:t>kNN</w:t>
-      </w:r>
-      <w:proofErr w:type="spellEnd"/>
-      <w:r>
-        <w:t xml:space="preserve"> last. </w:t>
-      </w:r>
-      <w:proofErr w:type="gramStart"/>
-      <w:r>
-        <w:t>algorithm</w:t>
-      </w:r>
-      <w:proofErr w:type="gramEnd"/>
-      <w:r>
-        <w:t xml:space="preserve"> did not perform well under the ci</w:t>
+        <w:t>To classify the data I tried using three different classification methodologies, linear support vector machines (SVM), Bernoulli naïve bayes, and k nearest neighbor (kNN).  The SVM classification performed the best without performing any data processing with a</w:t>
+      </w:r>
+      <w:r>
+        <w:t>n ~.</w:t>
+      </w:r>
+      <w:r>
+        <w:t xml:space="preserve">50 score.  Naïve bayes scored .11 on the test data with no data processing.  </w:t>
+      </w:r>
+      <w:r>
+        <w:t xml:space="preserve">Naïve bayes performed substantially better with feature selection using chi2.  SVM performed best using SVD.  The best mean f1 score with cross validation for naïve bayes with chi2 feature selection was </w:t>
+      </w:r>
+      <w:r>
+        <w:t>.7562 with 350 features from the full data set, and the best mean f1 score for SVM with SVD dimension reduction was 0.878 with 21 features and an error of 1 training on the positive data set.  I added kNN last. algorithm did not perform well under the ci</w:t>
       </w:r>
       <w:r>
         <w:t>rcumstances I tested including parameter reduction/feature selection, k changes, test sets used to train</w:t>
@@ -1394,59 +1230,19 @@
         <w:t>, the best I was getting was ~.60 with cross validation</w:t>
       </w:r>
       <w:r>
-        <w:t xml:space="preserve">.  I tried to use the prediction values from naïve </w:t>
-      </w:r>
-      <w:proofErr w:type="spellStart"/>
-      <w:r>
-        <w:t>bayes</w:t>
-      </w:r>
-      <w:proofErr w:type="spellEnd"/>
-      <w:r>
-        <w:t xml:space="preserve"> and SVM for calculating neighbors</w:t>
-      </w:r>
-      <w:r>
-        <w:t xml:space="preserve"> for the </w:t>
-      </w:r>
-      <w:proofErr w:type="spellStart"/>
-      <w:r>
-        <w:t>kNN</w:t>
-      </w:r>
-      <w:proofErr w:type="spellEnd"/>
-      <w:r>
-        <w:t xml:space="preserve"> classifier</w:t>
-      </w:r>
-      <w:r>
-        <w:t xml:space="preserve"> but it </w:t>
-      </w:r>
-      <w:proofErr w:type="spellStart"/>
-      <w:r>
-        <w:t>severly</w:t>
-      </w:r>
-      <w:proofErr w:type="spellEnd"/>
-      <w:r>
-        <w:t xml:space="preserve"> </w:t>
+        <w:t>.  I tried to use the prediction values from naïve bayes and SVM for calculating neighbors</w:t>
+      </w:r>
+      <w:r>
+        <w:t xml:space="preserve"> for the kNN classifier</w:t>
+      </w:r>
+      <w:r>
+        <w:t xml:space="preserve"> but it severly </w:t>
       </w:r>
       <w:r>
         <w:t>over fitted</w:t>
       </w:r>
       <w:r>
-        <w:t xml:space="preserve">, showing an f1 score of ~.98 but test at ~.20.  I could see a few reasons for this including the sensitivity of the predictions and I did not do much research into correcting for the overfitting.  I predicted the test set by combining my naïve </w:t>
-      </w:r>
-      <w:proofErr w:type="spellStart"/>
-      <w:r>
-        <w:t>bayes</w:t>
-      </w:r>
-      <w:proofErr w:type="spellEnd"/>
-      <w:r>
-        <w:t xml:space="preserve"> and SVM predictions.  If either predicted it was a positive I assumed it was a positive.  I planned on using the </w:t>
-      </w:r>
-      <w:proofErr w:type="spellStart"/>
-      <w:r>
-        <w:t>kNN</w:t>
-      </w:r>
-      <w:proofErr w:type="spellEnd"/>
-      <w:r>
-        <w:t xml:space="preserve"> predictor as a tie breaker but it is unreliable averages approximately </w:t>
+        <w:t xml:space="preserve">, showing an f1 score of ~.98 but test at ~.20.  I could see a few reasons for this including the sensitivity of the predictions and I did not do much research into correcting for the overfitting.  I predicted the test set by combining my naïve bayes and SVM predictions.  If either predicted it was a positive I assumed it was a positive.  I planned on using the kNN predictor as a tie breaker but it is unreliable averages approximately </w:t>
       </w:r>
     </w:p>
     <w:p>
@@ -1557,7 +1353,7 @@
 </file>
 
 <file path=word/endnotes.xml><?xml version="1.0" encoding="utf-8"?>
-<w:endnotes xmlns:wpc="http://schemas.microsoft.com/office/word/2010/wordprocessingCanvas" xmlns:mc="http://schemas.openxmlformats.org/markup-compatibility/2006" xmlns:o="urn:schemas-microsoft-com:office:office" xmlns:r="http://schemas.openxmlformats.org/officeDocument/2006/relationships" xmlns:m="http://schemas.openxmlformats.org/officeDocument/2006/math" xmlns:v="urn:schemas-microsoft-com:vml" xmlns:wp14="http://schemas.microsoft.com/office/word/2010/wordprocessingDrawing" xmlns:wp="http://schemas.openxmlformats.org/drawingml/2006/wordprocessingDrawing" xmlns:w10="urn:schemas-microsoft-com:office:word" xmlns:w="http://schemas.openxmlformats.org/wordprocessingml/2006/main" xmlns:w14="http://schemas.microsoft.com/office/word/2010/wordml" xmlns:wpg="http://schemas.microsoft.com/office/word/2010/wordprocessingGroup" xmlns:wpi="http://schemas.microsoft.com/office/word/2010/wordprocessingInk" xmlns:wne="http://schemas.microsoft.com/office/word/2006/wordml" xmlns:wps="http://schemas.microsoft.com/office/word/2010/wordprocessingShape" mc:Ignorable="w14 wp14">
+<w:endnotes xmlns:wpc="http://schemas.microsoft.com/office/word/2010/wordprocessingCanvas" xmlns:mc="http://schemas.openxmlformats.org/markup-compatibility/2006" xmlns:o="urn:schemas-microsoft-com:office:office" xmlns:r="http://schemas.openxmlformats.org/officeDocument/2006/relationships" xmlns:m="http://schemas.openxmlformats.org/officeDocument/2006/math" xmlns:v="urn:schemas-microsoft-com:vml" xmlns:wp14="http://schemas.microsoft.com/office/word/2010/wordprocessingDrawing" xmlns:wp="http://schemas.openxmlformats.org/drawingml/2006/wordprocessingDrawing" xmlns:w10="urn:schemas-microsoft-com:office:word" xmlns:w="http://schemas.openxmlformats.org/wordprocessingml/2006/main" xmlns:w14="http://schemas.microsoft.com/office/word/2010/wordml" xmlns:w15="http://schemas.microsoft.com/office/word/2012/wordml" xmlns:wpg="http://schemas.microsoft.com/office/word/2010/wordprocessingGroup" xmlns:wpi="http://schemas.microsoft.com/office/word/2010/wordprocessingInk" xmlns:wne="http://schemas.microsoft.com/office/word/2006/wordml" xmlns:wps="http://schemas.microsoft.com/office/word/2010/wordprocessingShape" mc:Ignorable="w14 w15 wp14">
   <w:endnote w:type="separator" w:id="-1">
     <w:p>
       <w:r>
@@ -1576,7 +1372,7 @@
 </file>
 
 <file path=word/footnotes.xml><?xml version="1.0" encoding="utf-8"?>
-<w:footnotes xmlns:wpc="http://schemas.microsoft.com/office/word/2010/wordprocessingCanvas" xmlns:mc="http://schemas.openxmlformats.org/markup-compatibility/2006" xmlns:o="urn:schemas-microsoft-com:office:office" xmlns:r="http://schemas.openxmlformats.org/officeDocument/2006/relationships" xmlns:m="http://schemas.openxmlformats.org/officeDocument/2006/math" xmlns:v="urn:schemas-microsoft-com:vml" xmlns:wp14="http://schemas.microsoft.com/office/word/2010/wordprocessingDrawing" xmlns:wp="http://schemas.openxmlformats.org/drawingml/2006/wordprocessingDrawing" xmlns:w10="urn:schemas-microsoft-com:office:word" xmlns:w="http://schemas.openxmlformats.org/wordprocessingml/2006/main" xmlns:w14="http://schemas.microsoft.com/office/word/2010/wordml" xmlns:wpg="http://schemas.microsoft.com/office/word/2010/wordprocessingGroup" xmlns:wpi="http://schemas.microsoft.com/office/word/2010/wordprocessingInk" xmlns:wne="http://schemas.microsoft.com/office/word/2006/wordml" xmlns:wps="http://schemas.microsoft.com/office/word/2010/wordprocessingShape" mc:Ignorable="w14 wp14">
+<w:footnotes xmlns:wpc="http://schemas.microsoft.com/office/word/2010/wordprocessingCanvas" xmlns:mc="http://schemas.openxmlformats.org/markup-compatibility/2006" xmlns:o="urn:schemas-microsoft-com:office:office" xmlns:r="http://schemas.openxmlformats.org/officeDocument/2006/relationships" xmlns:m="http://schemas.openxmlformats.org/officeDocument/2006/math" xmlns:v="urn:schemas-microsoft-com:vml" xmlns:wp14="http://schemas.microsoft.com/office/word/2010/wordprocessingDrawing" xmlns:wp="http://schemas.openxmlformats.org/drawingml/2006/wordprocessingDrawing" xmlns:w10="urn:schemas-microsoft-com:office:word" xmlns:w="http://schemas.openxmlformats.org/wordprocessingml/2006/main" xmlns:w14="http://schemas.microsoft.com/office/word/2010/wordml" xmlns:w15="http://schemas.microsoft.com/office/word/2012/wordml" xmlns:wpg="http://schemas.microsoft.com/office/word/2010/wordprocessingGroup" xmlns:wpi="http://schemas.microsoft.com/office/word/2010/wordprocessingInk" xmlns:wne="http://schemas.microsoft.com/office/word/2006/wordml" xmlns:wps="http://schemas.microsoft.com/office/word/2010/wordprocessingShape" mc:Ignorable="w14 w15 wp14">
   <w:footnote w:type="separator" w:id="-1">
     <w:p>
       <w:r>
@@ -1595,8 +1391,8 @@
 </file>
 
 <file path=word/numbering.xml><?xml version="1.0" encoding="utf-8"?>
-<w:numbering xmlns:wpc="http://schemas.microsoft.com/office/word/2010/wordprocessingCanvas" xmlns:mc="http://schemas.openxmlformats.org/markup-compatibility/2006" xmlns:o="urn:schemas-microsoft-com:office:office" xmlns:r="http://schemas.openxmlformats.org/officeDocument/2006/relationships" xmlns:m="http://schemas.openxmlformats.org/officeDocument/2006/math" xmlns:v="urn:schemas-microsoft-com:vml" xmlns:wp14="http://schemas.microsoft.com/office/word/2010/wordprocessingDrawing" xmlns:wp="http://schemas.openxmlformats.org/drawingml/2006/wordprocessingDrawing" xmlns:w10="urn:schemas-microsoft-com:office:word" xmlns:w="http://schemas.openxmlformats.org/wordprocessingml/2006/main" xmlns:w14="http://schemas.microsoft.com/office/word/2010/wordml" xmlns:wpg="http://schemas.microsoft.com/office/word/2010/wordprocessingGroup" xmlns:wpi="http://schemas.microsoft.com/office/word/2010/wordprocessingInk" xmlns:wne="http://schemas.microsoft.com/office/word/2006/wordml" xmlns:wps="http://schemas.microsoft.com/office/word/2010/wordprocessingShape" mc:Ignorable="w14 wp14">
-  <w:abstractNum w:abstractNumId="0">
+<w:numbering xmlns:wpc="http://schemas.microsoft.com/office/word/2010/wordprocessingCanvas" xmlns:mc="http://schemas.openxmlformats.org/markup-compatibility/2006" xmlns:o="urn:schemas-microsoft-com:office:office" xmlns:r="http://schemas.openxmlformats.org/officeDocument/2006/relationships" xmlns:m="http://schemas.openxmlformats.org/officeDocument/2006/math" xmlns:v="urn:schemas-microsoft-com:vml" xmlns:wp14="http://schemas.microsoft.com/office/word/2010/wordprocessingDrawing" xmlns:wp="http://schemas.openxmlformats.org/drawingml/2006/wordprocessingDrawing" xmlns:w10="urn:schemas-microsoft-com:office:word" xmlns:w="http://schemas.openxmlformats.org/wordprocessingml/2006/main" xmlns:w14="http://schemas.microsoft.com/office/word/2010/wordml" xmlns:w15="http://schemas.microsoft.com/office/word/2012/wordml" xmlns:wpg="http://schemas.microsoft.com/office/word/2010/wordprocessingGroup" xmlns:wpi="http://schemas.microsoft.com/office/word/2010/wordprocessingInk" xmlns:wne="http://schemas.microsoft.com/office/word/2006/wordml" xmlns:wps="http://schemas.microsoft.com/office/word/2010/wordprocessingShape" mc:Ignorable="w14 w15 wp14">
+  <w:abstractNum w:abstractNumId="0" w15:restartNumberingAfterBreak="0">
     <w:nsid w:val="0C2A470F"/>
     <w:multiLevelType w:val="hybridMultilevel"/>
     <w:tmpl w:val="EE8AD3B0"/>
@@ -1685,7 +1481,7 @@
       </w:pPr>
     </w:lvl>
   </w:abstractNum>
-  <w:abstractNum w:abstractNumId="1">
+  <w:abstractNum w:abstractNumId="1" w15:restartNumberingAfterBreak="0">
     <w:nsid w:val="1B13651A"/>
     <w:multiLevelType w:val="singleLevel"/>
     <w:tmpl w:val="0409000F"/>
@@ -1699,7 +1495,7 @@
       </w:pPr>
     </w:lvl>
   </w:abstractNum>
-  <w:abstractNum w:abstractNumId="2">
+  <w:abstractNum w:abstractNumId="2" w15:restartNumberingAfterBreak="0">
     <w:nsid w:val="2C5D199E"/>
     <w:multiLevelType w:val="hybridMultilevel"/>
     <w:tmpl w:val="38C8D844"/>
@@ -1788,7 +1584,7 @@
       </w:pPr>
     </w:lvl>
   </w:abstractNum>
-  <w:abstractNum w:abstractNumId="3">
+  <w:abstractNum w:abstractNumId="3" w15:restartNumberingAfterBreak="0">
     <w:nsid w:val="2F3C47FA"/>
     <w:multiLevelType w:val="multilevel"/>
     <w:tmpl w:val="11F092CA"/>
@@ -1901,11 +1697,11 @@
       </w:pPr>
     </w:lvl>
   </w:abstractNum>
-  <w:abstractNum w:abstractNumId="4">
+  <w:abstractNum w:abstractNumId="4" w15:restartNumberingAfterBreak="0">
     <w:nsid w:val="5DA71A25"/>
     <w:multiLevelType w:val="hybridMultilevel"/>
     <w:tmpl w:val="13FE3A46"/>
-    <w:lvl w:ilvl="0">
+    <w:lvl w:ilvl="0" w:tplc="B4DE49EA">
       <w:start w:val="1"/>
       <w:numFmt w:val="decimal"/>
       <w:lvlText w:val="%1."/>
@@ -1917,7 +1713,7 @@
         <w:rFonts w:hint="default"/>
       </w:rPr>
     </w:lvl>
-    <w:lvl w:ilvl="1" w:tentative="1">
+    <w:lvl w:ilvl="1" w:tplc="2E48D6FC" w:tentative="1">
       <w:start w:val="1"/>
       <w:numFmt w:val="lowerLetter"/>
       <w:lvlText w:val="%2."/>
@@ -1926,7 +1722,7 @@
         <w:ind w:left="1440" w:hanging="360"/>
       </w:pPr>
     </w:lvl>
-    <w:lvl w:ilvl="2" w:tentative="1">
+    <w:lvl w:ilvl="2" w:tplc="0F72F3B4" w:tentative="1">
       <w:start w:val="1"/>
       <w:numFmt w:val="lowerRoman"/>
       <w:lvlText w:val="%3."/>
@@ -1935,7 +1731,7 @@
         <w:ind w:left="2160" w:hanging="180"/>
       </w:pPr>
     </w:lvl>
-    <w:lvl w:ilvl="3" w:tentative="1">
+    <w:lvl w:ilvl="3" w:tplc="EDDA61FC" w:tentative="1">
       <w:start w:val="1"/>
       <w:numFmt w:val="decimal"/>
       <w:lvlText w:val="%4."/>
@@ -1944,7 +1740,7 @@
         <w:ind w:left="2880" w:hanging="360"/>
       </w:pPr>
     </w:lvl>
-    <w:lvl w:ilvl="4" w:tentative="1">
+    <w:lvl w:ilvl="4" w:tplc="8ED4C852" w:tentative="1">
       <w:start w:val="1"/>
       <w:numFmt w:val="lowerLetter"/>
       <w:lvlText w:val="%5."/>
@@ -1953,7 +1749,7 @@
         <w:ind w:left="3600" w:hanging="360"/>
       </w:pPr>
     </w:lvl>
-    <w:lvl w:ilvl="5" w:tentative="1">
+    <w:lvl w:ilvl="5" w:tplc="795ACFDE" w:tentative="1">
       <w:start w:val="1"/>
       <w:numFmt w:val="lowerRoman"/>
       <w:lvlText w:val="%6."/>
@@ -1962,7 +1758,7 @@
         <w:ind w:left="4320" w:hanging="180"/>
       </w:pPr>
     </w:lvl>
-    <w:lvl w:ilvl="6" w:tentative="1">
+    <w:lvl w:ilvl="6" w:tplc="2174CF2A" w:tentative="1">
       <w:start w:val="1"/>
       <w:numFmt w:val="decimal"/>
       <w:lvlText w:val="%7."/>
@@ -1971,7 +1767,7 @@
         <w:ind w:left="5040" w:hanging="360"/>
       </w:pPr>
     </w:lvl>
-    <w:lvl w:ilvl="7" w:tentative="1">
+    <w:lvl w:ilvl="7" w:tplc="F33284F8" w:tentative="1">
       <w:start w:val="1"/>
       <w:numFmt w:val="lowerLetter"/>
       <w:lvlText w:val="%8."/>
@@ -1980,7 +1776,7 @@
         <w:ind w:left="5760" w:hanging="360"/>
       </w:pPr>
     </w:lvl>
-    <w:lvl w:ilvl="8" w:tentative="1">
+    <w:lvl w:ilvl="8" w:tplc="810E7F70" w:tentative="1">
       <w:start w:val="1"/>
       <w:numFmt w:val="lowerRoman"/>
       <w:lvlText w:val="%9."/>
@@ -1990,7 +1786,7 @@
       </w:pPr>
     </w:lvl>
   </w:abstractNum>
-  <w:abstractNum w:abstractNumId="5">
+  <w:abstractNum w:abstractNumId="5" w15:restartNumberingAfterBreak="0">
     <w:nsid w:val="60F14C3E"/>
     <w:multiLevelType w:val="hybridMultilevel"/>
     <w:tmpl w:val="BC7C600E"/>
@@ -2079,7 +1875,7 @@
       </w:pPr>
     </w:lvl>
   </w:abstractNum>
-  <w:abstractNum w:abstractNumId="6">
+  <w:abstractNum w:abstractNumId="6" w15:restartNumberingAfterBreak="0">
     <w:nsid w:val="7B511CF5"/>
     <w:multiLevelType w:val="hybridMultilevel"/>
     <w:tmpl w:val="3A9CD15A"/>
@@ -2213,7 +2009,7 @@
 </file>
 
 <file path=word/styles.xml><?xml version="1.0" encoding="utf-8"?>
-<w:styles xmlns:mc="http://schemas.openxmlformats.org/markup-compatibility/2006" xmlns:r="http://schemas.openxmlformats.org/officeDocument/2006/relationships" xmlns:w="http://schemas.openxmlformats.org/wordprocessingml/2006/main" xmlns:w14="http://schemas.microsoft.com/office/word/2010/wordml" mc:Ignorable="w14">
+<w:styles xmlns:mc="http://schemas.openxmlformats.org/markup-compatibility/2006" xmlns:r="http://schemas.openxmlformats.org/officeDocument/2006/relationships" xmlns:w="http://schemas.openxmlformats.org/wordprocessingml/2006/main" xmlns:w14="http://schemas.microsoft.com/office/word/2010/wordml" xmlns:w15="http://schemas.microsoft.com/office/word/2012/wordml" mc:Ignorable="w14 w15">
   <w:docDefaults>
     <w:rPrDefault>
       <w:rPr>
@@ -2229,624 +2025,378 @@
       </w:pPr>
     </w:pPrDefault>
   </w:docDefaults>
-  <w:latentStyles w:defLockedState="0" w:defUIPriority="99" w:defSemiHidden="1" w:defUnhideWhenUsed="1" w:defQFormat="0" w:count="267">
-    <w:lsdException w:name="Normal" w:semiHidden="0" w:uiPriority="0" w:unhideWhenUsed="0" w:qFormat="1"/>
-    <w:lsdException w:name="heading 1" w:semiHidden="0" w:uiPriority="9" w:unhideWhenUsed="0" w:qFormat="1"/>
-    <w:lsdException w:name="heading 2" w:uiPriority="9" w:qFormat="1"/>
-    <w:lsdException w:name="heading 3" w:uiPriority="9" w:qFormat="1"/>
-    <w:lsdException w:name="heading 4" w:uiPriority="9" w:qFormat="1"/>
-    <w:lsdException w:name="heading 5" w:uiPriority="9" w:qFormat="1"/>
-    <w:lsdException w:name="heading 6" w:uiPriority="9" w:qFormat="1"/>
-    <w:lsdException w:name="heading 7" w:uiPriority="9" w:qFormat="1"/>
-    <w:lsdException w:name="heading 8" w:uiPriority="9" w:qFormat="1"/>
-    <w:lsdException w:name="heading 9" w:uiPriority="9" w:qFormat="1"/>
-    <w:lsdException w:name="toc 1" w:uiPriority="39"/>
-    <w:lsdException w:name="toc 2" w:uiPriority="39"/>
-    <w:lsdException w:name="toc 3" w:uiPriority="39"/>
-    <w:lsdException w:name="toc 4" w:uiPriority="39"/>
-    <w:lsdException w:name="toc 5" w:uiPriority="39"/>
-    <w:lsdException w:name="toc 6" w:uiPriority="39"/>
-    <w:lsdException w:name="toc 7" w:uiPriority="39"/>
-    <w:lsdException w:name="toc 8" w:uiPriority="39"/>
-    <w:lsdException w:name="toc 9" w:uiPriority="39"/>
-    <w:lsdException w:name="caption" w:uiPriority="35" w:qFormat="1"/>
-    <w:lsdException w:name="Title" w:semiHidden="0" w:uiPriority="10" w:unhideWhenUsed="0" w:qFormat="1"/>
-    <w:lsdException w:name="Default Paragraph Font" w:uiPriority="1"/>
-    <w:lsdException w:name="Subtitle" w:semiHidden="0" w:uiPriority="11" w:unhideWhenUsed="0" w:qFormat="1"/>
-    <w:lsdException w:name="Strong" w:semiHidden="0" w:uiPriority="22" w:unhideWhenUsed="0" w:qFormat="1"/>
-    <w:lsdException w:name="Emphasis" w:semiHidden="0" w:uiPriority="20" w:unhideWhenUsed="0" w:qFormat="1"/>
-    <w:lsdException w:name="Table Grid" w:semiHidden="0" w:uiPriority="59" w:unhideWhenUsed="0"/>
-    <w:lsdException w:name="Placeholder Text" w:unhideWhenUsed="0"/>
-    <w:lsdException w:name="No Spacing" w:semiHidden="0" w:uiPriority="1" w:unhideWhenUsed="0" w:qFormat="1"/>
-    <w:lsdException w:name="Light Shading" w:semiHidden="0" w:uiPriority="60" w:unhideWhenUsed="0"/>
-    <w:lsdException w:name="Light List" w:semiHidden="0" w:uiPriority="61" w:unhideWhenUsed="0"/>
-    <w:lsdException w:name="Light Grid" w:semiHidden="0" w:uiPriority="62" w:unhideWhenUsed="0"/>
-    <w:lsdException w:name="Medium Shading 1" w:semiHidden="0" w:uiPriority="63" w:unhideWhenUsed="0"/>
-    <w:lsdException w:name="Medium Shading 2" w:semiHidden="0" w:uiPriority="64" w:unhideWhenUsed="0"/>
-    <w:lsdException w:name="Medium List 1" w:semiHidden="0" w:uiPriority="65" w:unhideWhenUsed="0"/>
-    <w:lsdException w:name="Medium List 2" w:semiHidden="0" w:uiPriority="66" w:unhideWhenUsed="0"/>
-    <w:lsdException w:name="Medium Grid 1" w:semiHidden="0" w:uiPriority="67" w:unhideWhenUsed="0"/>
-    <w:lsdException w:name="Medium Grid 2" w:semiHidden="0" w:uiPriority="68" w:unhideWhenUsed="0"/>
-    <w:lsdException w:name="Medium Grid 3" w:semiHidden="0" w:uiPriority="69" w:unhideWhenUsed="0"/>
-    <w:lsdException w:name="Dark List" w:semiHidden="0" w:uiPriority="70" w:unhideWhenUsed="0"/>
-    <w:lsdException w:name="Colorful Shading" w:semiHidden="0" w:uiPriority="71" w:unhideWhenUsed="0"/>
-    <w:lsdException w:name="Colorful List" w:semiHidden="0" w:uiPriority="72" w:unhideWhenUsed="0"/>
-    <w:lsdException w:name="Colorful Grid" w:semiHidden="0" w:uiPriority="73" w:unhideWhenUsed="0"/>
-    <w:lsdException w:name="Light Shading Accent 1" w:semiHidden="0" w:uiPriority="60" w:unhideWhenUsed="0"/>
-    <w:lsdException w:name="Light List Accent 1" w:semiHidden="0" w:uiPriority="61" w:unhideWhenUsed="0"/>
-    <w:lsdException w:name="Light Grid Accent 1" w:semiHidden="0" w:uiPriority="62" w:unhideWhenUsed="0"/>
-    <w:lsdException w:name="Medium Shading 1 Accent 1" w:semiHidden="0" w:uiPriority="63" w:unhideWhenUsed="0"/>
-    <w:lsdException w:name="Medium Shading 2 Accent 1" w:semiHidden="0" w:uiPriority="64" w:unhideWhenUsed="0"/>
-    <w:lsdException w:name="Medium List 1 Accent 1" w:semiHidden="0" w:uiPriority="65" w:unhideWhenUsed="0"/>
-    <w:lsdException w:name="Revision" w:unhideWhenUsed="0"/>
-    <w:lsdException w:name="List Paragraph" w:semiHidden="0" w:uiPriority="34" w:unhideWhenUsed="0" w:qFormat="1"/>
-    <w:lsdException w:name="Quote" w:semiHidden="0" w:uiPriority="29" w:unhideWhenUsed="0" w:qFormat="1"/>
-    <w:lsdException w:name="Intense Quote" w:semiHidden="0" w:uiPriority="30" w:unhideWhenUsed="0" w:qFormat="1"/>
-    <w:lsdException w:name="Medium List 2 Accent 1" w:semiHidden="0" w:uiPriority="66" w:unhideWhenUsed="0"/>
-    <w:lsdException w:name="Medium Grid 1 Accent 1" w:semiHidden="0" w:uiPriority="67" w:unhideWhenUsed="0"/>
-    <w:lsdException w:name="Medium Grid 2 Accent 1" w:semiHidden="0" w:uiPriority="68" w:unhideWhenUsed="0"/>
-    <w:lsdException w:name="Medium Grid 3 Accent 1" w:semiHidden="0" w:uiPriority="69" w:unhideWhenUsed="0"/>
-    <w:lsdException w:name="Dark List Accent 1" w:semiHidden="0" w:uiPriority="70" w:unhideWhenUsed="0"/>
-    <w:lsdException w:name="Colorful Shading Accent 1" w:semiHidden="0" w:uiPriority="71" w:unhideWhenUsed="0"/>
-    <w:lsdException w:name="Colorful List Accent 1" w:semiHidden="0" w:uiPriority="72" w:unhideWhenUsed="0"/>
-    <w:lsdException w:name="Colorful Grid Accent 1" w:semiHidden="0" w:uiPriority="73" w:unhideWhenUsed="0"/>
-    <w:lsdException w:name="Light Shading Accent 2" w:semiHidden="0" w:uiPriority="60" w:unhideWhenUsed="0"/>
-    <w:lsdException w:name="Light List Accent 2" w:semiHidden="0" w:uiPriority="61" w:unhideWhenUsed="0"/>
-    <w:lsdException w:name="Light Grid Accent 2" w:semiHidden="0" w:uiPriority="62" w:unhideWhenUsed="0"/>
-    <w:lsdException w:name="Medium Shading 1 Accent 2" w:semiHidden="0" w:uiPriority="63" w:unhideWhenUsed="0"/>
-    <w:lsdException w:name="Medium Shading 2 Accent 2" w:semiHidden="0" w:uiPriority="64" w:unhideWhenUsed="0"/>
-    <w:lsdException w:name="Medium List 1 Accent 2" w:semiHidden="0" w:uiPriority="65" w:unhideWhenUsed="0"/>
-    <w:lsdException w:name="Medium List 2 Accent 2" w:semiHidden="0" w:uiPriority="66" w:unhideWhenUsed="0"/>
-    <w:lsdException w:name="Medium Grid 1 Accent 2" w:semiHidden="0" w:uiPriority="67" w:unhideWhenUsed="0"/>
-    <w:lsdException w:name="Medium Grid 2 Accent 2" w:semiHidden="0" w:uiPriority="68" w:unhideWhenUsed="0"/>
-    <w:lsdException w:name="Medium Grid 3 Accent 2" w:semiHidden="0" w:uiPriority="69" w:unhideWhenUsed="0"/>
-    <w:lsdException w:name="Dark List Accent 2" w:semiHidden="0" w:uiPriority="70" w:unhideWhenUsed="0"/>
-    <w:lsdException w:name="Colorful Shading Accent 2" w:semiHidden="0" w:uiPriority="71" w:unhideWhenUsed="0"/>
-    <w:lsdException w:name="Colorful List Accent 2" w:semiHidden="0" w:uiPriority="72" w:unhideWhenUsed="0"/>
-    <w:lsdException w:name="Colorful Grid Accent 2" w:semiHidden="0" w:uiPriority="73" w:unhideWhenUsed="0"/>
-    <w:lsdException w:name="Light Shading Accent 3" w:semiHidden="0" w:uiPriority="60" w:unhideWhenUsed="0"/>
-    <w:lsdException w:name="Light List Accent 3" w:semiHidden="0" w:uiPriority="61" w:unhideWhenUsed="0"/>
-    <w:lsdException w:name="Light Grid Accent 3" w:semiHidden="0" w:uiPriority="62" w:unhideWhenUsed="0"/>
-    <w:lsdException w:name="Medium Shading 1 Accent 3" w:semiHidden="0" w:uiPriority="63" w:unhideWhenUsed="0"/>
-    <w:lsdException w:name="Medium Shading 2 Accent 3" w:semiHidden="0" w:uiPriority="64" w:unhideWhenUsed="0"/>
-    <w:lsdException w:name="Medium List 1 Accent 3" w:semiHidden="0" w:uiPriority="65" w:unhideWhenUsed="0"/>
-    <w:lsdException w:name="Medium List 2 Accent 3" w:semiHidden="0" w:uiPriority="66" w:unhideWhenUsed="0"/>
-    <w:lsdException w:name="Medium Grid 1 Accent 3" w:semiHidden="0" w:uiPriority="67" w:unhideWhenUsed="0"/>
-    <w:lsdException w:name="Medium Grid 2 Accent 3" w:semiHidden="0" w:uiPriority="68" w:unhideWhenUsed="0"/>
-    <w:lsdException w:name="Medium Grid 3 Accent 3" w:semiHidden="0" w:uiPriority="69" w:unhideWhenUsed="0"/>
-    <w:lsdException w:name="Dark List Accent 3" w:semiHidden="0" w:uiPriority="70" w:unhideWhenUsed="0"/>
-    <w:lsdException w:name="Colorful Shading Accent 3" w:semiHidden="0" w:uiPriority="71" w:unhideWhenUsed="0"/>
-    <w:lsdException w:name="Colorful List Accent 3" w:semiHidden="0" w:uiPriority="72" w:unhideWhenUsed="0"/>
-    <w:lsdException w:name="Colorful Grid Accent 3" w:semiHidden="0" w:uiPriority="73" w:unhideWhenUsed="0"/>
-    <w:lsdException w:name="Light Shading Accent 4" w:semiHidden="0" w:uiPriority="60" w:unhideWhenUsed="0"/>
-    <w:lsdException w:name="Light List Accent 4" w:semiHidden="0" w:uiPriority="61" w:unhideWhenUsed="0"/>
-    <w:lsdException w:name="Light Grid Accent 4" w:semiHidden="0" w:uiPriority="62" w:unhideWhenUsed="0"/>
-    <w:lsdException w:name="Medium Shading 1 Accent 4" w:semiHidden="0" w:uiPriority="63" w:unhideWhenUsed="0"/>
-    <w:lsdException w:name="Medium Shading 2 Accent 4" w:semiHidden="0" w:uiPriority="64" w:unhideWhenUsed="0"/>
-    <w:lsdException w:name="Medium List 1 Accent 4" w:semiHidden="0" w:uiPriority="65" w:unhideWhenUsed="0"/>
-    <w:lsdException w:name="Medium List 2 Accent 4" w:semiHidden="0" w:uiPriority="66" w:unhideWhenUsed="0"/>
-    <w:lsdException w:name="Medium Grid 1 Accent 4" w:semiHidden="0" w:uiPriority="67" w:unhideWhenUsed="0"/>
-    <w:lsdException w:name="Medium Grid 2 Accent 4" w:semiHidden="0" w:uiPriority="68" w:unhideWhenUsed="0"/>
-    <w:lsdException w:name="Medium Grid 3 Accent 4" w:semiHidden="0" w:uiPriority="69" w:unhideWhenUsed="0"/>
-    <w:lsdException w:name="Dark List Accent 4" w:semiHidden="0" w:uiPriority="70" w:unhideWhenUsed="0"/>
-    <w:lsdException w:name="Colorful Shading Accent 4" w:semiHidden="0" w:uiPriority="71" w:unhideWhenUsed="0"/>
-    <w:lsdException w:name="Colorful List Accent 4" w:semiHidden="0" w:uiPriority="72" w:unhideWhenUsed="0"/>
-    <w:lsdException w:name="Colorful Grid Accent 4" w:semiHidden="0" w:uiPriority="73" w:unhideWhenUsed="0"/>
-    <w:lsdException w:name="Light Shading Accent 5" w:semiHidden="0" w:uiPriority="60" w:unhideWhenUsed="0"/>
-    <w:lsdException w:name="Light List Accent 5" w:semiHidden="0" w:uiPriority="61" w:unhideWhenUsed="0"/>
-    <w:lsdException w:name="Light Grid Accent 5" w:semiHidden="0" w:uiPriority="62" w:unhideWhenUsed="0"/>
-    <w:lsdException w:name="Medium Shading 1 Accent 5" w:semiHidden="0" w:uiPriority="63" w:unhideWhenUsed="0"/>
-    <w:lsdException w:name="Medium Shading 2 Accent 5" w:semiHidden="0" w:uiPriority="64" w:unhideWhenUsed="0"/>
-    <w:lsdException w:name="Medium List 1 Accent 5" w:semiHidden="0" w:uiPriority="65" w:unhideWhenUsed="0"/>
-    <w:lsdException w:name="Medium List 2 Accent 5" w:semiHidden="0" w:uiPriority="66" w:unhideWhenUsed="0"/>
-    <w:lsdException w:name="Medium Grid 1 Accent 5" w:semiHidden="0" w:uiPriority="67" w:unhideWhenUsed="0"/>
-    <w:lsdException w:name="Medium Grid 2 Accent 5" w:semiHidden="0" w:uiPriority="68" w:unhideWhenUsed="0"/>
-    <w:lsdException w:name="Medium Grid 3 Accent 5" w:semiHidden="0" w:uiPriority="69" w:unhideWhenUsed="0"/>
-    <w:lsdException w:name="Dark List Accent 5" w:semiHidden="0" w:uiPriority="70" w:unhideWhenUsed="0"/>
-    <w:lsdException w:name="Colorful Shading Accent 5" w:semiHidden="0" w:uiPriority="71" w:unhideWhenUsed="0"/>
-    <w:lsdException w:name="Colorful List Accent 5" w:semiHidden="0" w:uiPriority="72" w:unhideWhenUsed="0"/>
-    <w:lsdException w:name="Colorful Grid Accent 5" w:semiHidden="0" w:uiPriority="73" w:unhideWhenUsed="0"/>
-    <w:lsdException w:name="Light Shading Accent 6" w:semiHidden="0" w:uiPriority="60" w:unhideWhenUsed="0"/>
-    <w:lsdException w:name="Light List Accent 6" w:semiHidden="0" w:uiPriority="61" w:unhideWhenUsed="0"/>
-    <w:lsdException w:name="Light Grid Accent 6" w:semiHidden="0" w:uiPriority="62" w:unhideWhenUsed="0"/>
-    <w:lsdException w:name="Medium Shading 1 Accent 6" w:semiHidden="0" w:uiPriority="63" w:unhideWhenUsed="0"/>
-    <w:lsdException w:name="Medium Shading 2 Accent 6" w:semiHidden="0" w:uiPriority="64" w:unhideWhenUsed="0"/>
-    <w:lsdException w:name="Medium List 1 Accent 6" w:semiHidden="0" w:uiPriority="65" w:unhideWhenUsed="0"/>
-    <w:lsdException w:name="Medium List 2 Accent 6" w:semiHidden="0" w:uiPriority="66" w:unhideWhenUsed="0"/>
-    <w:lsdException w:name="Medium Grid 1 Accent 6" w:semiHidden="0" w:uiPriority="67" w:unhideWhenUsed="0"/>
-    <w:lsdException w:name="Medium Grid 2 Accent 6" w:semiHidden="0" w:uiPriority="68" w:unhideWhenUsed="0"/>
-    <w:lsdException w:name="Medium Grid 3 Accent 6" w:semiHidden="0" w:uiPriority="69" w:unhideWhenUsed="0"/>
-    <w:lsdException w:name="Dark List Accent 6" w:semiHidden="0" w:uiPriority="70" w:unhideWhenUsed="0"/>
-    <w:lsdException w:name="Colorful Shading Accent 6" w:semiHidden="0" w:uiPriority="71" w:unhideWhenUsed="0"/>
-    <w:lsdException w:name="Colorful List Accent 6" w:semiHidden="0" w:uiPriority="72" w:unhideWhenUsed="0"/>
-    <w:lsdException w:name="Colorful Grid Accent 6" w:semiHidden="0" w:uiPriority="73" w:unhideWhenUsed="0"/>
-    <w:lsdException w:name="Subtle Emphasis" w:semiHidden="0" w:uiPriority="19" w:unhideWhenUsed="0" w:qFormat="1"/>
-    <w:lsdException w:name="Intense Emphasis" w:semiHidden="0" w:uiPriority="21" w:unhideWhenUsed="0" w:qFormat="1"/>
-    <w:lsdException w:name="Subtle Reference" w:semiHidden="0" w:uiPriority="31" w:unhideWhenUsed="0" w:qFormat="1"/>
-    <w:lsdException w:name="Intense Reference" w:semiHidden="0" w:uiPriority="32" w:unhideWhenUsed="0" w:qFormat="1"/>
-    <w:lsdException w:name="Book Title" w:semiHidden="0" w:uiPriority="33" w:unhideWhenUsed="0" w:qFormat="1"/>
-    <w:lsdException w:name="Bibliography" w:uiPriority="37"/>
-    <w:lsdException w:name="TOC Heading" w:uiPriority="39" w:qFormat="1"/>
-  </w:latentStyles>
-  <w:style w:type="paragraph" w:default="1" w:styleId="Normal">
-    <w:name w:val="Normal"/>
-    <w:qFormat/>
-    <w:rsid w:val="0094798D"/>
-  </w:style>
-  <w:style w:type="paragraph" w:styleId="Heading1">
-    <w:name w:val="heading 1"/>
-    <w:basedOn w:val="Normal"/>
-    <w:next w:val="Normal"/>
-    <w:link w:val="Heading1Char"/>
-    <w:uiPriority w:val="9"/>
-    <w:qFormat/>
-    <w:rsid w:val="00BB3D85"/>
-    <w:pPr>
-      <w:keepNext/>
-      <w:keepLines/>
-      <w:spacing w:before="480"/>
-      <w:outlineLvl w:val="0"/>
-    </w:pPr>
-    <w:rPr>
-      <w:rFonts w:asciiTheme="majorHAnsi" w:eastAsiaTheme="majorEastAsia" w:hAnsiTheme="majorHAnsi" w:cstheme="majorBidi"/>
-      <w:b/>
-      <w:bCs/>
-      <w:color w:val="365F91" w:themeColor="accent1" w:themeShade="BF"/>
-      <w:sz w:val="28"/>
-      <w:szCs w:val="28"/>
-    </w:rPr>
-  </w:style>
-  <w:style w:type="paragraph" w:styleId="Heading2">
-    <w:name w:val="heading 2"/>
-    <w:basedOn w:val="Normal"/>
-    <w:next w:val="Normal"/>
-    <w:link w:val="Heading2Char"/>
-    <w:uiPriority w:val="9"/>
-    <w:unhideWhenUsed/>
-    <w:qFormat/>
-    <w:rsid w:val="005B197C"/>
-    <w:pPr>
-      <w:keepNext/>
-      <w:keepLines/>
-      <w:spacing w:before="200"/>
-      <w:outlineLvl w:val="1"/>
-    </w:pPr>
-    <w:rPr>
-      <w:rFonts w:asciiTheme="majorHAnsi" w:eastAsiaTheme="majorEastAsia" w:hAnsiTheme="majorHAnsi" w:cstheme="majorBidi"/>
-      <w:b/>
-      <w:bCs/>
-      <w:color w:val="4F81BD" w:themeColor="accent1"/>
-      <w:sz w:val="26"/>
-      <w:szCs w:val="26"/>
-    </w:rPr>
-  </w:style>
-  <w:style w:type="paragraph" w:styleId="Heading3">
-    <w:name w:val="heading 3"/>
-    <w:basedOn w:val="Normal"/>
-    <w:next w:val="Normal"/>
-    <w:link w:val="Heading3Char"/>
-    <w:uiPriority w:val="9"/>
-    <w:unhideWhenUsed/>
-    <w:qFormat/>
-    <w:rsid w:val="005B197C"/>
-    <w:pPr>
-      <w:keepNext/>
-      <w:keepLines/>
-      <w:spacing w:before="200"/>
-      <w:outlineLvl w:val="2"/>
-    </w:pPr>
-    <w:rPr>
-      <w:rFonts w:asciiTheme="majorHAnsi" w:eastAsiaTheme="majorEastAsia" w:hAnsiTheme="majorHAnsi" w:cstheme="majorBidi"/>
-      <w:b/>
-      <w:bCs/>
-      <w:color w:val="4F81BD" w:themeColor="accent1"/>
-    </w:rPr>
-  </w:style>
-  <w:style w:type="paragraph" w:styleId="Heading4">
-    <w:name w:val="heading 4"/>
-    <w:basedOn w:val="Normal"/>
-    <w:next w:val="Normal"/>
-    <w:link w:val="Heading4Char"/>
-    <w:uiPriority w:val="9"/>
-    <w:unhideWhenUsed/>
-    <w:qFormat/>
-    <w:rsid w:val="005B197C"/>
-    <w:pPr>
-      <w:keepNext/>
-      <w:keepLines/>
-      <w:spacing w:before="200"/>
-      <w:outlineLvl w:val="3"/>
-    </w:pPr>
-    <w:rPr>
-      <w:rFonts w:asciiTheme="majorHAnsi" w:eastAsiaTheme="majorEastAsia" w:hAnsiTheme="majorHAnsi" w:cstheme="majorBidi"/>
-      <w:b/>
-      <w:bCs/>
-      <w:i/>
-      <w:iCs/>
-      <w:color w:val="4F81BD" w:themeColor="accent1"/>
-    </w:rPr>
-  </w:style>
-  <w:style w:type="paragraph" w:styleId="Heading5">
-    <w:name w:val="heading 5"/>
-    <w:basedOn w:val="Normal"/>
-    <w:next w:val="Normal"/>
-    <w:link w:val="Heading5Char"/>
-    <w:uiPriority w:val="9"/>
-    <w:unhideWhenUsed/>
-    <w:qFormat/>
-    <w:rsid w:val="005F56A8"/>
-    <w:pPr>
-      <w:keepNext/>
-      <w:keepLines/>
-      <w:spacing w:before="200"/>
-      <w:outlineLvl w:val="4"/>
-    </w:pPr>
-    <w:rPr>
-      <w:rFonts w:asciiTheme="majorHAnsi" w:eastAsiaTheme="majorEastAsia" w:hAnsiTheme="majorHAnsi" w:cstheme="majorBidi"/>
-      <w:color w:val="243F60" w:themeColor="accent1" w:themeShade="7F"/>
-    </w:rPr>
-  </w:style>
-  <w:style w:type="character" w:default="1" w:styleId="DefaultParagraphFont">
-    <w:name w:val="Default Paragraph Font"/>
-    <w:uiPriority w:val="1"/>
-    <w:semiHidden/>
-    <w:unhideWhenUsed/>
-  </w:style>
-  <w:style w:type="table" w:default="1" w:styleId="TableNormal">
-    <w:name w:val="Normal Table"/>
-    <w:uiPriority w:val="99"/>
-    <w:semiHidden/>
-    <w:unhideWhenUsed/>
-    <w:tblPr>
-      <w:tblInd w:w="0" w:type="dxa"/>
-      <w:tblCellMar>
-        <w:top w:w="0" w:type="dxa"/>
-        <w:left w:w="108" w:type="dxa"/>
-        <w:bottom w:w="0" w:type="dxa"/>
-        <w:right w:w="108" w:type="dxa"/>
-      </w:tblCellMar>
-    </w:tblPr>
-  </w:style>
-  <w:style w:type="numbering" w:default="1" w:styleId="NoList">
-    <w:name w:val="No List"/>
-    <w:uiPriority w:val="99"/>
-    <w:semiHidden/>
-    <w:unhideWhenUsed/>
-  </w:style>
-  <w:style w:type="paragraph" w:styleId="Header">
-    <w:name w:val="header"/>
-    <w:basedOn w:val="Normal"/>
-    <w:link w:val="HeaderChar"/>
-    <w:uiPriority w:val="99"/>
-    <w:semiHidden/>
-    <w:unhideWhenUsed/>
-    <w:rsid w:val="006053BA"/>
-    <w:pPr>
-      <w:tabs>
-        <w:tab w:val="center" w:pos="4680"/>
-        <w:tab w:val="right" w:pos="9360"/>
-      </w:tabs>
-    </w:pPr>
-  </w:style>
-  <w:style w:type="character" w:customStyle="1" w:styleId="HeaderChar">
-    <w:name w:val="Header Char"/>
-    <w:basedOn w:val="DefaultParagraphFont"/>
-    <w:link w:val="Header"/>
-    <w:uiPriority w:val="99"/>
-    <w:semiHidden/>
-    <w:rsid w:val="006053BA"/>
-  </w:style>
-  <w:style w:type="paragraph" w:styleId="Footer">
-    <w:name w:val="footer"/>
-    <w:basedOn w:val="Normal"/>
-    <w:link w:val="FooterChar"/>
-    <w:uiPriority w:val="99"/>
-    <w:semiHidden/>
-    <w:unhideWhenUsed/>
-    <w:rsid w:val="006053BA"/>
-    <w:pPr>
-      <w:tabs>
-        <w:tab w:val="center" w:pos="4680"/>
-        <w:tab w:val="right" w:pos="9360"/>
-      </w:tabs>
-    </w:pPr>
-  </w:style>
-  <w:style w:type="character" w:customStyle="1" w:styleId="FooterChar">
-    <w:name w:val="Footer Char"/>
-    <w:basedOn w:val="DefaultParagraphFont"/>
-    <w:link w:val="Footer"/>
-    <w:uiPriority w:val="99"/>
-    <w:semiHidden/>
-    <w:rsid w:val="006053BA"/>
-  </w:style>
-  <w:style w:type="paragraph" w:styleId="ListParagraph">
-    <w:name w:val="List Paragraph"/>
-    <w:basedOn w:val="Normal"/>
-    <w:uiPriority w:val="34"/>
-    <w:qFormat/>
-    <w:rsid w:val="00B66055"/>
-    <w:pPr>
-      <w:ind w:left="720"/>
-      <w:contextualSpacing/>
-    </w:pPr>
-  </w:style>
-  <w:style w:type="character" w:styleId="Hyperlink">
-    <w:name w:val="Hyperlink"/>
-    <w:basedOn w:val="DefaultParagraphFont"/>
-    <w:uiPriority w:val="99"/>
-    <w:unhideWhenUsed/>
-    <w:rsid w:val="0065102C"/>
-    <w:rPr>
-      <w:color w:val="0000FF"/>
-      <w:u w:val="single"/>
-    </w:rPr>
-  </w:style>
-  <w:style w:type="character" w:styleId="FollowedHyperlink">
-    <w:name w:val="FollowedHyperlink"/>
-    <w:basedOn w:val="DefaultParagraphFont"/>
-    <w:uiPriority w:val="99"/>
-    <w:semiHidden/>
-    <w:unhideWhenUsed/>
-    <w:rsid w:val="00EF1882"/>
-    <w:rPr>
-      <w:color w:val="800080" w:themeColor="followedHyperlink"/>
-      <w:u w:val="single"/>
-    </w:rPr>
-  </w:style>
-  <w:style w:type="character" w:customStyle="1" w:styleId="Heading1Char">
-    <w:name w:val="Heading 1 Char"/>
-    <w:basedOn w:val="DefaultParagraphFont"/>
-    <w:link w:val="Heading1"/>
-    <w:uiPriority w:val="9"/>
-    <w:rsid w:val="00BB3D85"/>
-    <w:rPr>
-      <w:rFonts w:asciiTheme="majorHAnsi" w:eastAsiaTheme="majorEastAsia" w:hAnsiTheme="majorHAnsi" w:cstheme="majorBidi"/>
-      <w:b/>
-      <w:bCs/>
-      <w:color w:val="365F91" w:themeColor="accent1" w:themeShade="BF"/>
-      <w:sz w:val="28"/>
-      <w:szCs w:val="28"/>
-    </w:rPr>
-  </w:style>
-  <w:style w:type="character" w:customStyle="1" w:styleId="Heading2Char">
-    <w:name w:val="Heading 2 Char"/>
-    <w:basedOn w:val="DefaultParagraphFont"/>
-    <w:link w:val="Heading2"/>
-    <w:uiPriority w:val="9"/>
-    <w:rsid w:val="005B197C"/>
-    <w:rPr>
-      <w:rFonts w:asciiTheme="majorHAnsi" w:eastAsiaTheme="majorEastAsia" w:hAnsiTheme="majorHAnsi" w:cstheme="majorBidi"/>
-      <w:b/>
-      <w:bCs/>
-      <w:color w:val="4F81BD" w:themeColor="accent1"/>
-      <w:sz w:val="26"/>
-      <w:szCs w:val="26"/>
-    </w:rPr>
-  </w:style>
-  <w:style w:type="character" w:customStyle="1" w:styleId="Heading3Char">
-    <w:name w:val="Heading 3 Char"/>
-    <w:basedOn w:val="DefaultParagraphFont"/>
-    <w:link w:val="Heading3"/>
-    <w:uiPriority w:val="9"/>
-    <w:rsid w:val="005B197C"/>
-    <w:rPr>
-      <w:rFonts w:asciiTheme="majorHAnsi" w:eastAsiaTheme="majorEastAsia" w:hAnsiTheme="majorHAnsi" w:cstheme="majorBidi"/>
-      <w:b/>
-      <w:bCs/>
-      <w:color w:val="4F81BD" w:themeColor="accent1"/>
-    </w:rPr>
-  </w:style>
-  <w:style w:type="character" w:customStyle="1" w:styleId="Heading4Char">
-    <w:name w:val="Heading 4 Char"/>
-    <w:basedOn w:val="DefaultParagraphFont"/>
-    <w:link w:val="Heading4"/>
-    <w:uiPriority w:val="9"/>
-    <w:rsid w:val="005B197C"/>
-    <w:rPr>
-      <w:rFonts w:asciiTheme="majorHAnsi" w:eastAsiaTheme="majorEastAsia" w:hAnsiTheme="majorHAnsi" w:cstheme="majorBidi"/>
-      <w:b/>
-      <w:bCs/>
-      <w:i/>
-      <w:iCs/>
-      <w:color w:val="4F81BD" w:themeColor="accent1"/>
-    </w:rPr>
-  </w:style>
-  <w:style w:type="character" w:customStyle="1" w:styleId="Heading5Char">
-    <w:name w:val="Heading 5 Char"/>
-    <w:basedOn w:val="DefaultParagraphFont"/>
-    <w:link w:val="Heading5"/>
-    <w:uiPriority w:val="9"/>
-    <w:rsid w:val="005F56A8"/>
-    <w:rPr>
-      <w:rFonts w:asciiTheme="majorHAnsi" w:eastAsiaTheme="majorEastAsia" w:hAnsiTheme="majorHAnsi" w:cstheme="majorBidi"/>
-      <w:color w:val="243F60" w:themeColor="accent1" w:themeShade="7F"/>
-    </w:rPr>
-  </w:style>
-  <w:style w:type="paragraph" w:styleId="BalloonText">
-    <w:name w:val="Balloon Text"/>
-    <w:basedOn w:val="Normal"/>
-    <w:link w:val="BalloonTextChar"/>
-    <w:uiPriority w:val="99"/>
-    <w:semiHidden/>
-    <w:unhideWhenUsed/>
-    <w:rsid w:val="004C6344"/>
-    <w:rPr>
-      <w:rFonts w:ascii="Tahoma" w:hAnsi="Tahoma" w:cs="Tahoma"/>
-      <w:sz w:val="16"/>
-      <w:szCs w:val="16"/>
-    </w:rPr>
-  </w:style>
-  <w:style w:type="character" w:customStyle="1" w:styleId="BalloonTextChar">
-    <w:name w:val="Balloon Text Char"/>
-    <w:basedOn w:val="DefaultParagraphFont"/>
-    <w:link w:val="BalloonText"/>
-    <w:uiPriority w:val="99"/>
-    <w:semiHidden/>
-    <w:rsid w:val="004C6344"/>
-    <w:rPr>
-      <w:rFonts w:ascii="Tahoma" w:hAnsi="Tahoma" w:cs="Tahoma"/>
-      <w:sz w:val="16"/>
-      <w:szCs w:val="16"/>
-    </w:rPr>
-  </w:style>
-</w:styles>
-</file>
-
-<file path=word/stylesWithEffects.xml><?xml version="1.0" encoding="utf-8"?>
-<w:styles xmlns:wpc="http://schemas.microsoft.com/office/word/2010/wordprocessingCanvas" xmlns:mc="http://schemas.openxmlformats.org/markup-compatibility/2006" xmlns:o="urn:schemas-microsoft-com:office:office" xmlns:r="http://schemas.openxmlformats.org/officeDocument/2006/relationships" xmlns:m="http://schemas.openxmlformats.org/officeDocument/2006/math" xmlns:v="urn:schemas-microsoft-com:vml" xmlns:wp14="http://schemas.microsoft.com/office/word/2010/wordprocessingDrawing" xmlns:wp="http://schemas.openxmlformats.org/drawingml/2006/wordprocessingDrawing" xmlns:w10="urn:schemas-microsoft-com:office:word" xmlns:w="http://schemas.openxmlformats.org/wordprocessingml/2006/main" xmlns:w14="http://schemas.microsoft.com/office/word/2010/wordml" xmlns:wpg="http://schemas.microsoft.com/office/word/2010/wordprocessingGroup" xmlns:wpi="http://schemas.microsoft.com/office/word/2010/wordprocessingInk" xmlns:wne="http://schemas.microsoft.com/office/word/2006/wordml" xmlns:wps="http://schemas.microsoft.com/office/word/2010/wordprocessingShape" mc:Ignorable="w14 wp14">
-  <w:docDefaults>
-    <w:rPrDefault>
-      <w:rPr>
-        <w:rFonts w:ascii="Times New Roman" w:eastAsiaTheme="minorHAnsi" w:hAnsi="Times New Roman" w:cstheme="minorBidi"/>
-        <w:sz w:val="24"/>
-        <w:szCs w:val="22"/>
-        <w:lang w:val="en-US" w:eastAsia="en-US" w:bidi="ar-SA"/>
-      </w:rPr>
-    </w:rPrDefault>
-    <w:pPrDefault>
-      <w:pPr>
-        <w:jc w:val="center"/>
-      </w:pPr>
-    </w:pPrDefault>
-  </w:docDefaults>
-  <w:latentStyles w:defLockedState="0" w:defUIPriority="99" w:defSemiHidden="1" w:defUnhideWhenUsed="1" w:defQFormat="0" w:count="267">
-    <w:lsdException w:name="Normal" w:semiHidden="0" w:uiPriority="0" w:unhideWhenUsed="0" w:qFormat="1"/>
-    <w:lsdException w:name="heading 1" w:semiHidden="0" w:uiPriority="9" w:unhideWhenUsed="0" w:qFormat="1"/>
-    <w:lsdException w:name="heading 2" w:uiPriority="9" w:qFormat="1"/>
-    <w:lsdException w:name="heading 3" w:uiPriority="9" w:qFormat="1"/>
-    <w:lsdException w:name="heading 4" w:uiPriority="9" w:qFormat="1"/>
-    <w:lsdException w:name="heading 5" w:uiPriority="9" w:qFormat="1"/>
-    <w:lsdException w:name="heading 6" w:uiPriority="9" w:qFormat="1"/>
-    <w:lsdException w:name="heading 7" w:uiPriority="9" w:qFormat="1"/>
-    <w:lsdException w:name="heading 8" w:uiPriority="9" w:qFormat="1"/>
-    <w:lsdException w:name="heading 9" w:uiPriority="9" w:qFormat="1"/>
-    <w:lsdException w:name="toc 1" w:uiPriority="39"/>
-    <w:lsdException w:name="toc 2" w:uiPriority="39"/>
-    <w:lsdException w:name="toc 3" w:uiPriority="39"/>
-    <w:lsdException w:name="toc 4" w:uiPriority="39"/>
-    <w:lsdException w:name="toc 5" w:uiPriority="39"/>
-    <w:lsdException w:name="toc 6" w:uiPriority="39"/>
-    <w:lsdException w:name="toc 7" w:uiPriority="39"/>
-    <w:lsdException w:name="toc 8" w:uiPriority="39"/>
-    <w:lsdException w:name="toc 9" w:uiPriority="39"/>
-    <w:lsdException w:name="caption" w:uiPriority="35" w:qFormat="1"/>
-    <w:lsdException w:name="Title" w:semiHidden="0" w:uiPriority="10" w:unhideWhenUsed="0" w:qFormat="1"/>
-    <w:lsdException w:name="Default Paragraph Font" w:uiPriority="1"/>
-    <w:lsdException w:name="Subtitle" w:semiHidden="0" w:uiPriority="11" w:unhideWhenUsed="0" w:qFormat="1"/>
-    <w:lsdException w:name="Strong" w:semiHidden="0" w:uiPriority="22" w:unhideWhenUsed="0" w:qFormat="1"/>
-    <w:lsdException w:name="Emphasis" w:semiHidden="0" w:uiPriority="20" w:unhideWhenUsed="0" w:qFormat="1"/>
-    <w:lsdException w:name="Table Grid" w:semiHidden="0" w:uiPriority="59" w:unhideWhenUsed="0"/>
-    <w:lsdException w:name="Placeholder Text" w:unhideWhenUsed="0"/>
-    <w:lsdException w:name="No Spacing" w:semiHidden="0" w:uiPriority="1" w:unhideWhenUsed="0" w:qFormat="1"/>
-    <w:lsdException w:name="Light Shading" w:semiHidden="0" w:uiPriority="60" w:unhideWhenUsed="0"/>
-    <w:lsdException w:name="Light List" w:semiHidden="0" w:uiPriority="61" w:unhideWhenUsed="0"/>
-    <w:lsdException w:name="Light Grid" w:semiHidden="0" w:uiPriority="62" w:unhideWhenUsed="0"/>
-    <w:lsdException w:name="Medium Shading 1" w:semiHidden="0" w:uiPriority="63" w:unhideWhenUsed="0"/>
-    <w:lsdException w:name="Medium Shading 2" w:semiHidden="0" w:uiPriority="64" w:unhideWhenUsed="0"/>
-    <w:lsdException w:name="Medium List 1" w:semiHidden="0" w:uiPriority="65" w:unhideWhenUsed="0"/>
-    <w:lsdException w:name="Medium List 2" w:semiHidden="0" w:uiPriority="66" w:unhideWhenUsed="0"/>
-    <w:lsdException w:name="Medium Grid 1" w:semiHidden="0" w:uiPriority="67" w:unhideWhenUsed="0"/>
-    <w:lsdException w:name="Medium Grid 2" w:semiHidden="0" w:uiPriority="68" w:unhideWhenUsed="0"/>
-    <w:lsdException w:name="Medium Grid 3" w:semiHidden="0" w:uiPriority="69" w:unhideWhenUsed="0"/>
-    <w:lsdException w:name="Dark List" w:semiHidden="0" w:uiPriority="70" w:unhideWhenUsed="0"/>
-    <w:lsdException w:name="Colorful Shading" w:semiHidden="0" w:uiPriority="71" w:unhideWhenUsed="0"/>
-    <w:lsdException w:name="Colorful List" w:semiHidden="0" w:uiPriority="72" w:unhideWhenUsed="0"/>
-    <w:lsdException w:name="Colorful Grid" w:semiHidden="0" w:uiPriority="73" w:unhideWhenUsed="0"/>
-    <w:lsdException w:name="Light Shading Accent 1" w:semiHidden="0" w:uiPriority="60" w:unhideWhenUsed="0"/>
-    <w:lsdException w:name="Light List Accent 1" w:semiHidden="0" w:uiPriority="61" w:unhideWhenUsed="0"/>
-    <w:lsdException w:name="Light Grid Accent 1" w:semiHidden="0" w:uiPriority="62" w:unhideWhenUsed="0"/>
-    <w:lsdException w:name="Medium Shading 1 Accent 1" w:semiHidden="0" w:uiPriority="63" w:unhideWhenUsed="0"/>
-    <w:lsdException w:name="Medium Shading 2 Accent 1" w:semiHidden="0" w:uiPriority="64" w:unhideWhenUsed="0"/>
-    <w:lsdException w:name="Medium List 1 Accent 1" w:semiHidden="0" w:uiPriority="65" w:unhideWhenUsed="0"/>
-    <w:lsdException w:name="Revision" w:unhideWhenUsed="0"/>
-    <w:lsdException w:name="List Paragraph" w:semiHidden="0" w:uiPriority="34" w:unhideWhenUsed="0" w:qFormat="1"/>
-    <w:lsdException w:name="Quote" w:semiHidden="0" w:uiPriority="29" w:unhideWhenUsed="0" w:qFormat="1"/>
-    <w:lsdException w:name="Intense Quote" w:semiHidden="0" w:uiPriority="30" w:unhideWhenUsed="0" w:qFormat="1"/>
-    <w:lsdException w:name="Medium List 2 Accent 1" w:semiHidden="0" w:uiPriority="66" w:unhideWhenUsed="0"/>
-    <w:lsdException w:name="Medium Grid 1 Accent 1" w:semiHidden="0" w:uiPriority="67" w:unhideWhenUsed="0"/>
-    <w:lsdException w:name="Medium Grid 2 Accent 1" w:semiHidden="0" w:uiPriority="68" w:unhideWhenUsed="0"/>
-    <w:lsdException w:name="Medium Grid 3 Accent 1" w:semiHidden="0" w:uiPriority="69" w:unhideWhenUsed="0"/>
-    <w:lsdException w:name="Dark List Accent 1" w:semiHidden="0" w:uiPriority="70" w:unhideWhenUsed="0"/>
-    <w:lsdException w:name="Colorful Shading Accent 1" w:semiHidden="0" w:uiPriority="71" w:unhideWhenUsed="0"/>
-    <w:lsdException w:name="Colorful List Accent 1" w:semiHidden="0" w:uiPriority="72" w:unhideWhenUsed="0"/>
-    <w:lsdException w:name="Colorful Grid Accent 1" w:semiHidden="0" w:uiPriority="73" w:unhideWhenUsed="0"/>
-    <w:lsdException w:name="Light Shading Accent 2" w:semiHidden="0" w:uiPriority="60" w:unhideWhenUsed="0"/>
-    <w:lsdException w:name="Light List Accent 2" w:semiHidden="0" w:uiPriority="61" w:unhideWhenUsed="0"/>
-    <w:lsdException w:name="Light Grid Accent 2" w:semiHidden="0" w:uiPriority="62" w:unhideWhenUsed="0"/>
-    <w:lsdException w:name="Medium Shading 1 Accent 2" w:semiHidden="0" w:uiPriority="63" w:unhideWhenUsed="0"/>
-    <w:lsdException w:name="Medium Shading 2 Accent 2" w:semiHidden="0" w:uiPriority="64" w:unhideWhenUsed="0"/>
-    <w:lsdException w:name="Medium List 1 Accent 2" w:semiHidden="0" w:uiPriority="65" w:unhideWhenUsed="0"/>
-    <w:lsdException w:name="Medium List 2 Accent 2" w:semiHidden="0" w:uiPriority="66" w:unhideWhenUsed="0"/>
-    <w:lsdException w:name="Medium Grid 1 Accent 2" w:semiHidden="0" w:uiPriority="67" w:unhideWhenUsed="0"/>
-    <w:lsdException w:name="Medium Grid 2 Accent 2" w:semiHidden="0" w:uiPriority="68" w:unhideWhenUsed="0"/>
-    <w:lsdException w:name="Medium Grid 3 Accent 2" w:semiHidden="0" w:uiPriority="69" w:unhideWhenUsed="0"/>
-    <w:lsdException w:name="Dark List Accent 2" w:semiHidden="0" w:uiPriority="70" w:unhideWhenUsed="0"/>
-    <w:lsdException w:name="Colorful Shading Accent 2" w:semiHidden="0" w:uiPriority="71" w:unhideWhenUsed="0"/>
-    <w:lsdException w:name="Colorful List Accent 2" w:semiHidden="0" w:uiPriority="72" w:unhideWhenUsed="0"/>
-    <w:lsdException w:name="Colorful Grid Accent 2" w:semiHidden="0" w:uiPriority="73" w:unhideWhenUsed="0"/>
-    <w:lsdException w:name="Light Shading Accent 3" w:semiHidden="0" w:uiPriority="60" w:unhideWhenUsed="0"/>
-    <w:lsdException w:name="Light List Accent 3" w:semiHidden="0" w:uiPriority="61" w:unhideWhenUsed="0"/>
-    <w:lsdException w:name="Light Grid Accent 3" w:semiHidden="0" w:uiPriority="62" w:unhideWhenUsed="0"/>
-    <w:lsdException w:name="Medium Shading 1 Accent 3" w:semiHidden="0" w:uiPriority="63" w:unhideWhenUsed="0"/>
-    <w:lsdException w:name="Medium Shading 2 Accent 3" w:semiHidden="0" w:uiPriority="64" w:unhideWhenUsed="0"/>
-    <w:lsdException w:name="Medium List 1 Accent 3" w:semiHidden="0" w:uiPriority="65" w:unhideWhenUsed="0"/>
-    <w:lsdException w:name="Medium List 2 Accent 3" w:semiHidden="0" w:uiPriority="66" w:unhideWhenUsed="0"/>
-    <w:lsdException w:name="Medium Grid 1 Accent 3" w:semiHidden="0" w:uiPriority="67" w:unhideWhenUsed="0"/>
-    <w:lsdException w:name="Medium Grid 2 Accent 3" w:semiHidden="0" w:uiPriority="68" w:unhideWhenUsed="0"/>
-    <w:lsdException w:name="Medium Grid 3 Accent 3" w:semiHidden="0" w:uiPriority="69" w:unhideWhenUsed="0"/>
-    <w:lsdException w:name="Dark List Accent 3" w:semiHidden="0" w:uiPriority="70" w:unhideWhenUsed="0"/>
-    <w:lsdException w:name="Colorful Shading Accent 3" w:semiHidden="0" w:uiPriority="71" w:unhideWhenUsed="0"/>
-    <w:lsdException w:name="Colorful List Accent 3" w:semiHidden="0" w:uiPriority="72" w:unhideWhenUsed="0"/>
-    <w:lsdException w:name="Colorful Grid Accent 3" w:semiHidden="0" w:uiPriority="73" w:unhideWhenUsed="0"/>
-    <w:lsdException w:name="Light Shading Accent 4" w:semiHidden="0" w:uiPriority="60" w:unhideWhenUsed="0"/>
-    <w:lsdException w:name="Light List Accent 4" w:semiHidden="0" w:uiPriority="61" w:unhideWhenUsed="0"/>
-    <w:lsdException w:name="Light Grid Accent 4" w:semiHidden="0" w:uiPriority="62" w:unhideWhenUsed="0"/>
-    <w:lsdException w:name="Medium Shading 1 Accent 4" w:semiHidden="0" w:uiPriority="63" w:unhideWhenUsed="0"/>
-    <w:lsdException w:name="Medium Shading 2 Accent 4" w:semiHidden="0" w:uiPriority="64" w:unhideWhenUsed="0"/>
-    <w:lsdException w:name="Medium List 1 Accent 4" w:semiHidden="0" w:uiPriority="65" w:unhideWhenUsed="0"/>
-    <w:lsdException w:name="Medium List 2 Accent 4" w:semiHidden="0" w:uiPriority="66" w:unhideWhenUsed="0"/>
-    <w:lsdException w:name="Medium Grid 1 Accent 4" w:semiHidden="0" w:uiPriority="67" w:unhideWhenUsed="0"/>
-    <w:lsdException w:name="Medium Grid 2 Accent 4" w:semiHidden="0" w:uiPriority="68" w:unhideWhenUsed="0"/>
-    <w:lsdException w:name="Medium Grid 3 Accent 4" w:semiHidden="0" w:uiPriority="69" w:unhideWhenUsed="0"/>
-    <w:lsdException w:name="Dark List Accent 4" w:semiHidden="0" w:uiPriority="70" w:unhideWhenUsed="0"/>
-    <w:lsdException w:name="Colorful Shading Accent 4" w:semiHidden="0" w:uiPriority="71" w:unhideWhenUsed="0"/>
-    <w:lsdException w:name="Colorful List Accent 4" w:semiHidden="0" w:uiPriority="72" w:unhideWhenUsed="0"/>
-    <w:lsdException w:name="Colorful Grid Accent 4" w:semiHidden="0" w:uiPriority="73" w:unhideWhenUsed="0"/>
-    <w:lsdException w:name="Light Shading Accent 5" w:semiHidden="0" w:uiPriority="60" w:unhideWhenUsed="0"/>
-    <w:lsdException w:name="Light List Accent 5" w:semiHidden="0" w:uiPriority="61" w:unhideWhenUsed="0"/>
-    <w:lsdException w:name="Light Grid Accent 5" w:semiHidden="0" w:uiPriority="62" w:unhideWhenUsed="0"/>
-    <w:lsdException w:name="Medium Shading 1 Accent 5" w:semiHidden="0" w:uiPriority="63" w:unhideWhenUsed="0"/>
-    <w:lsdException w:name="Medium Shading 2 Accent 5" w:semiHidden="0" w:uiPriority="64" w:unhideWhenUsed="0"/>
-    <w:lsdException w:name="Medium List 1 Accent 5" w:semiHidden="0" w:uiPriority="65" w:unhideWhenUsed="0"/>
-    <w:lsdException w:name="Medium List 2 Accent 5" w:semiHidden="0" w:uiPriority="66" w:unhideWhenUsed="0"/>
-    <w:lsdException w:name="Medium Grid 1 Accent 5" w:semiHidden="0" w:uiPriority="67" w:unhideWhenUsed="0"/>
-    <w:lsdException w:name="Medium Grid 2 Accent 5" w:semiHidden="0" w:uiPriority="68" w:unhideWhenUsed="0"/>
-    <w:lsdException w:name="Medium Grid 3 Accent 5" w:semiHidden="0" w:uiPriority="69" w:unhideWhenUsed="0"/>
-    <w:lsdException w:name="Dark List Accent 5" w:semiHidden="0" w:uiPriority="70" w:unhideWhenUsed="0"/>
-    <w:lsdException w:name="Colorful Shading Accent 5" w:semiHidden="0" w:uiPriority="71" w:unhideWhenUsed="0"/>
-    <w:lsdException w:name="Colorful List Accent 5" w:semiHidden="0" w:uiPriority="72" w:unhideWhenUsed="0"/>
-    <w:lsdException w:name="Colorful Grid Accent 5" w:semiHidden="0" w:uiPriority="73" w:unhideWhenUsed="0"/>
-    <w:lsdException w:name="Light Shading Accent 6" w:semiHidden="0" w:uiPriority="60" w:unhideWhenUsed="0"/>
-    <w:lsdException w:name="Light List Accent 6" w:semiHidden="0" w:uiPriority="61" w:unhideWhenUsed="0"/>
-    <w:lsdException w:name="Light Grid Accent 6" w:semiHidden="0" w:uiPriority="62" w:unhideWhenUsed="0"/>
-    <w:lsdException w:name="Medium Shading 1 Accent 6" w:semiHidden="0" w:uiPriority="63" w:unhideWhenUsed="0"/>
-    <w:lsdException w:name="Medium Shading 2 Accent 6" w:semiHidden="0" w:uiPriority="64" w:unhideWhenUsed="0"/>
-    <w:lsdException w:name="Medium List 1 Accent 6" w:semiHidden="0" w:uiPriority="65" w:unhideWhenUsed="0"/>
-    <w:lsdException w:name="Medium List 2 Accent 6" w:semiHidden="0" w:uiPriority="66" w:unhideWhenUsed="0"/>
-    <w:lsdException w:name="Medium Grid 1 Accent 6" w:semiHidden="0" w:uiPriority="67" w:unhideWhenUsed="0"/>
-    <w:lsdException w:name="Medium Grid 2 Accent 6" w:semiHidden="0" w:uiPriority="68" w:unhideWhenUsed="0"/>
-    <w:lsdException w:name="Medium Grid 3 Accent 6" w:semiHidden="0" w:uiPriority="69" w:unhideWhenUsed="0"/>
-    <w:lsdException w:name="Dark List Accent 6" w:semiHidden="0" w:uiPriority="70" w:unhideWhenUsed="0"/>
-    <w:lsdException w:name="Colorful Shading Accent 6" w:semiHidden="0" w:uiPriority="71" w:unhideWhenUsed="0"/>
-    <w:lsdException w:name="Colorful List Accent 6" w:semiHidden="0" w:uiPriority="72" w:unhideWhenUsed="0"/>
-    <w:lsdException w:name="Colorful Grid Accent 6" w:semiHidden="0" w:uiPriority="73" w:unhideWhenUsed="0"/>
-    <w:lsdException w:name="Subtle Emphasis" w:semiHidden="0" w:uiPriority="19" w:unhideWhenUsed="0" w:qFormat="1"/>
-    <w:lsdException w:name="Intense Emphasis" w:semiHidden="0" w:uiPriority="21" w:unhideWhenUsed="0" w:qFormat="1"/>
-    <w:lsdException w:name="Subtle Reference" w:semiHidden="0" w:uiPriority="31" w:unhideWhenUsed="0" w:qFormat="1"/>
-    <w:lsdException w:name="Intense Reference" w:semiHidden="0" w:uiPriority="32" w:unhideWhenUsed="0" w:qFormat="1"/>
-    <w:lsdException w:name="Book Title" w:semiHidden="0" w:uiPriority="33" w:unhideWhenUsed="0" w:qFormat="1"/>
-    <w:lsdException w:name="Bibliography" w:uiPriority="37"/>
-    <w:lsdException w:name="TOC Heading" w:uiPriority="39" w:qFormat="1"/>
+  <w:latentStyles w:defLockedState="0" w:defUIPriority="99" w:defSemiHidden="0" w:defUnhideWhenUsed="0" w:defQFormat="0" w:count="371">
+    <w:lsdException w:name="Normal" w:uiPriority="0" w:qFormat="1"/>
+    <w:lsdException w:name="heading 1" w:uiPriority="9" w:qFormat="1"/>
+    <w:lsdException w:name="heading 2" w:semiHidden="1" w:uiPriority="9" w:unhideWhenUsed="1" w:qFormat="1"/>
+    <w:lsdException w:name="heading 3" w:semiHidden="1" w:uiPriority="9" w:unhideWhenUsed="1" w:qFormat="1"/>
+    <w:lsdException w:name="heading 4" w:semiHidden="1" w:uiPriority="9" w:unhideWhenUsed="1" w:qFormat="1"/>
+    <w:lsdException w:name="heading 5" w:semiHidden="1" w:uiPriority="9" w:unhideWhenUsed="1" w:qFormat="1"/>
+    <w:lsdException w:name="heading 6" w:semiHidden="1" w:uiPriority="9" w:unhideWhenUsed="1" w:qFormat="1"/>
+    <w:lsdException w:name="heading 7" w:semiHidden="1" w:uiPriority="9" w:unhideWhenUsed="1" w:qFormat="1"/>
+    <w:lsdException w:name="heading 8" w:semiHidden="1" w:uiPriority="9" w:unhideWhenUsed="1" w:qFormat="1"/>
+    <w:lsdException w:name="heading 9" w:semiHidden="1" w:uiPriority="9" w:unhideWhenUsed="1" w:qFormat="1"/>
+    <w:lsdException w:name="index 1" w:semiHidden="1" w:unhideWhenUsed="1"/>
+    <w:lsdException w:name="index 2" w:semiHidden="1" w:unhideWhenUsed="1"/>
+    <w:lsdException w:name="index 3" w:semiHidden="1" w:unhideWhenUsed="1"/>
+    <w:lsdException w:name="index 4" w:semiHidden="1" w:unhideWhenUsed="1"/>
+    <w:lsdException w:name="index 5" w:semiHidden="1" w:unhideWhenUsed="1"/>
+    <w:lsdException w:name="index 6" w:semiHidden="1" w:unhideWhenUsed="1"/>
+    <w:lsdException w:name="index 7" w:semiHidden="1" w:unhideWhenUsed="1"/>
+    <w:lsdException w:name="index 8" w:semiHidden="1" w:unhideWhenUsed="1"/>
+    <w:lsdException w:name="index 9" w:semiHidden="1" w:unhideWhenUsed="1"/>
+    <w:lsdException w:name="toc 1" w:semiHidden="1" w:uiPriority="39" w:unhideWhenUsed="1"/>
+    <w:lsdException w:name="toc 2" w:semiHidden="1" w:uiPriority="39" w:unhideWhenUsed="1"/>
+    <w:lsdException w:name="toc 3" w:semiHidden="1" w:uiPriority="39" w:unhideWhenUsed="1"/>
+    <w:lsdException w:name="toc 4" w:semiHidden="1" w:uiPriority="39" w:unhideWhenUsed="1"/>
+    <w:lsdException w:name="toc 5" w:semiHidden="1" w:uiPriority="39" w:unhideWhenUsed="1"/>
+    <w:lsdException w:name="toc 6" w:semiHidden="1" w:uiPriority="39" w:unhideWhenUsed="1"/>
+    <w:lsdException w:name="toc 7" w:semiHidden="1" w:uiPriority="39" w:unhideWhenUsed="1"/>
+    <w:lsdException w:name="toc 8" w:semiHidden="1" w:uiPriority="39" w:unhideWhenUsed="1"/>
+    <w:lsdException w:name="toc 9" w:semiHidden="1" w:uiPriority="39" w:unhideWhenUsed="1"/>
+    <w:lsdException w:name="Normal Indent" w:semiHidden="1" w:unhideWhenUsed="1"/>
+    <w:lsdException w:name="footnote text" w:semiHidden="1" w:unhideWhenUsed="1"/>
+    <w:lsdException w:name="annotation text" w:semiHidden="1" w:unhideWhenUsed="1"/>
+    <w:lsdException w:name="header" w:semiHidden="1" w:unhideWhenUsed="1"/>
+    <w:lsdException w:name="footer" w:semiHidden="1" w:unhideWhenUsed="1"/>
+    <w:lsdException w:name="index heading" w:semiHidden="1" w:unhideWhenUsed="1"/>
+    <w:lsdException w:name="caption" w:semiHidden="1" w:uiPriority="35" w:unhideWhenUsed="1" w:qFormat="1"/>
+    <w:lsdException w:name="table of figures" w:semiHidden="1" w:unhideWhenUsed="1"/>
+    <w:lsdException w:name="envelope address" w:semiHidden="1" w:unhideWhenUsed="1"/>
+    <w:lsdException w:name="envelope return" w:semiHidden="1" w:unhideWhenUsed="1"/>
+    <w:lsdException w:name="footnote reference" w:semiHidden="1" w:unhideWhenUsed="1"/>
+    <w:lsdException w:name="annotation reference" w:semiHidden="1" w:unhideWhenUsed="1"/>
+    <w:lsdException w:name="line number" w:semiHidden="1" w:unhideWhenUsed="1"/>
+    <w:lsdException w:name="page number" w:semiHidden="1" w:unhideWhenUsed="1"/>
+    <w:lsdException w:name="endnote reference" w:semiHidden="1" w:unhideWhenUsed="1"/>
+    <w:lsdException w:name="endnote text" w:semiHidden="1" w:unhideWhenUsed="1"/>
+    <w:lsdException w:name="table of authorities" w:semiHidden="1" w:unhideWhenUsed="1"/>
+    <w:lsdException w:name="macro" w:semiHidden="1" w:unhideWhenUsed="1"/>
+    <w:lsdException w:name="toa heading" w:semiHidden="1" w:unhideWhenUsed="1"/>
+    <w:lsdException w:name="List" w:semiHidden="1" w:unhideWhenUsed="1"/>
+    <w:lsdException w:name="List Bullet" w:semiHidden="1" w:unhideWhenUsed="1"/>
+    <w:lsdException w:name="List Number" w:semiHidden="1" w:unhideWhenUsed="1"/>
+    <w:lsdException w:name="List 2" w:semiHidden="1" w:unhideWhenUsed="1"/>
+    <w:lsdException w:name="List 3" w:semiHidden="1" w:unhideWhenUsed="1"/>
+    <w:lsdException w:name="List 4" w:semiHidden="1" w:unhideWhenUsed="1"/>
+    <w:lsdException w:name="List 5" w:semiHidden="1" w:unhideWhenUsed="1"/>
+    <w:lsdException w:name="List Bullet 2" w:semiHidden="1" w:unhideWhenUsed="1"/>
+    <w:lsdException w:name="List Bullet 3" w:semiHidden="1" w:unhideWhenUsed="1"/>
+    <w:lsdException w:name="List Bullet 4" w:semiHidden="1" w:unhideWhenUsed="1"/>
+    <w:lsdException w:name="List Bullet 5" w:semiHidden="1" w:unhideWhenUsed="1"/>
+    <w:lsdException w:name="List Number 2" w:semiHidden="1" w:unhideWhenUsed="1"/>
+    <w:lsdException w:name="List Number 3" w:semiHidden="1" w:unhideWhenUsed="1"/>
+    <w:lsdException w:name="List Number 4" w:semiHidden="1" w:unhideWhenUsed="1"/>
+    <w:lsdException w:name="List Number 5" w:semiHidden="1" w:unhideWhenUsed="1"/>
+    <w:lsdException w:name="Title" w:uiPriority="10" w:qFormat="1"/>
+    <w:lsdException w:name="Closing" w:semiHidden="1" w:unhideWhenUsed="1"/>
+    <w:lsdException w:name="Signature" w:semiHidden="1" w:unhideWhenUsed="1"/>
+    <w:lsdException w:name="Default Paragraph Font" w:semiHidden="1" w:uiPriority="1" w:unhideWhenUsed="1"/>
+    <w:lsdException w:name="Body Text" w:semiHidden="1" w:unhideWhenUsed="1"/>
+    <w:lsdException w:name="Body Text Indent" w:semiHidden="1" w:unhideWhenUsed="1"/>
+    <w:lsdException w:name="List Continue" w:semiHidden="1" w:unhideWhenUsed="1"/>
+    <w:lsdException w:name="List Continue 2" w:semiHidden="1" w:unhideWhenUsed="1"/>
+    <w:lsdException w:name="List Continue 3" w:semiHidden="1" w:unhideWhenUsed="1"/>
+    <w:lsdException w:name="List Continue 4" w:semiHidden="1" w:unhideWhenUsed="1"/>
+    <w:lsdException w:name="List Continue 5" w:semiHidden="1" w:unhideWhenUsed="1"/>
+    <w:lsdException w:name="Message Header" w:semiHidden="1" w:unhideWhenUsed="1"/>
+    <w:lsdException w:name="Subtitle" w:uiPriority="11" w:qFormat="1"/>
+    <w:lsdException w:name="Salutation" w:semiHidden="1" w:unhideWhenUsed="1"/>
+    <w:lsdException w:name="Date" w:semiHidden="1" w:unhideWhenUsed="1"/>
+    <w:lsdException w:name="Body Text First Indent" w:semiHidden="1" w:unhideWhenUsed="1"/>
+    <w:lsdException w:name="Body Text First Indent 2" w:semiHidden="1" w:unhideWhenUsed="1"/>
+    <w:lsdException w:name="Note Heading" w:semiHidden="1" w:unhideWhenUsed="1"/>
+    <w:lsdException w:name="Body Text 2" w:semiHidden="1" w:unhideWhenUsed="1"/>
+    <w:lsdException w:name="Body Text 3" w:semiHidden="1" w:unhideWhenUsed="1"/>
+    <w:lsdException w:name="Body Text Indent 2" w:semiHidden="1" w:unhideWhenUsed="1"/>
+    <w:lsdException w:name="Body Text Indent 3" w:semiHidden="1" w:unhideWhenUsed="1"/>
+    <w:lsdException w:name="Block Text" w:semiHidden="1" w:unhideWhenUsed="1"/>
+    <w:lsdException w:name="Hyperlink" w:semiHidden="1" w:unhideWhenUsed="1"/>
+    <w:lsdException w:name="FollowedHyperlink" w:semiHidden="1" w:unhideWhenUsed="1"/>
+    <w:lsdException w:name="Strong" w:uiPriority="22" w:qFormat="1"/>
+    <w:lsdException w:name="Emphasis" w:uiPriority="20" w:qFormat="1"/>
+    <w:lsdException w:name="Document Map" w:semiHidden="1" w:unhideWhenUsed="1"/>
+    <w:lsdException w:name="Plain Text" w:semiHidden="1" w:unhideWhenUsed="1"/>
+    <w:lsdException w:name="E-mail Signature" w:semiHidden="1" w:unhideWhenUsed="1"/>
+    <w:lsdException w:name="HTML Top of Form" w:semiHidden="1" w:unhideWhenUsed="1"/>
+    <w:lsdException w:name="HTML Bottom of Form" w:semiHidden="1" w:unhideWhenUsed="1"/>
+    <w:lsdException w:name="Normal (Web)" w:semiHidden="1" w:unhideWhenUsed="1"/>
+    <w:lsdException w:name="HTML Acronym" w:semiHidden="1" w:unhideWhenUsed="1"/>
+    <w:lsdException w:name="HTML Address" w:semiHidden="1" w:unhideWhenUsed="1"/>
+    <w:lsdException w:name="HTML Cite" w:semiHidden="1" w:unhideWhenUsed="1"/>
+    <w:lsdException w:name="HTML Code" w:semiHidden="1" w:unhideWhenUsed="1"/>
+    <w:lsdException w:name="HTML Definition" w:semiHidden="1" w:unhideWhenUsed="1"/>
+    <w:lsdException w:name="HTML Keyboard" w:semiHidden="1" w:unhideWhenUsed="1"/>
+    <w:lsdException w:name="HTML Preformatted" w:semiHidden="1" w:unhideWhenUsed="1"/>
+    <w:lsdException w:name="HTML Sample" w:semiHidden="1" w:unhideWhenUsed="1"/>
+    <w:lsdException w:name="HTML Typewriter" w:semiHidden="1" w:unhideWhenUsed="1"/>
+    <w:lsdException w:name="HTML Variable" w:semiHidden="1" w:unhideWhenUsed="1"/>
+    <w:lsdException w:name="Normal Table" w:semiHidden="1" w:unhideWhenUsed="1"/>
+    <w:lsdException w:name="annotation subject" w:semiHidden="1" w:unhideWhenUsed="1"/>
+    <w:lsdException w:name="No List" w:semiHidden="1" w:unhideWhenUsed="1"/>
+    <w:lsdException w:name="Outline List 1" w:semiHidden="1" w:unhideWhenUsed="1"/>
+    <w:lsdException w:name="Outline List 2" w:semiHidden="1" w:unhideWhenUsed="1"/>
+    <w:lsdException w:name="Outline List 3" w:semiHidden="1" w:unhideWhenUsed="1"/>
+    <w:lsdException w:name="Table Simple 1" w:semiHidden="1" w:unhideWhenUsed="1"/>
+    <w:lsdException w:name="Table Simple 2" w:semiHidden="1" w:unhideWhenUsed="1"/>
+    <w:lsdException w:name="Table Simple 3" w:semiHidden="1" w:unhideWhenUsed="1"/>
+    <w:lsdException w:name="Table Classic 1" w:semiHidden="1" w:unhideWhenUsed="1"/>
+    <w:lsdException w:name="Table Classic 2" w:semiHidden="1" w:unhideWhenUsed="1"/>
+    <w:lsdException w:name="Table Classic 3" w:semiHidden="1" w:unhideWhenUsed="1"/>
+    <w:lsdException w:name="Table Classic 4" w:semiHidden="1" w:unhideWhenUsed="1"/>
+    <w:lsdException w:name="Table Colorful 1" w:semiHidden="1" w:unhideWhenUsed="1"/>
+    <w:lsdException w:name="Table Colorful 2" w:semiHidden="1" w:unhideWhenUsed="1"/>
+    <w:lsdException w:name="Table Colorful 3" w:semiHidden="1" w:unhideWhenUsed="1"/>
+    <w:lsdException w:name="Table Columns 1" w:semiHidden="1" w:unhideWhenUsed="1"/>
+    <w:lsdException w:name="Table Columns 2" w:semiHidden="1" w:unhideWhenUsed="1"/>
+    <w:lsdException w:name="Table Columns 3" w:semiHidden="1" w:unhideWhenUsed="1"/>
+    <w:lsdException w:name="Table Columns 4" w:semiHidden="1" w:unhideWhenUsed="1"/>
+    <w:lsdException w:name="Table Columns 5" w:semiHidden="1" w:unhideWhenUsed="1"/>
+    <w:lsdException w:name="Table Grid 1" w:semiHidden="1" w:unhideWhenUsed="1"/>
+    <w:lsdException w:name="Table Grid 2" w:semiHidden="1" w:unhideWhenUsed="1"/>
+    <w:lsdException w:name="Table Grid 3" w:semiHidden="1" w:unhideWhenUsed="1"/>
+    <w:lsdException w:name="Table Grid 4" w:semiHidden="1" w:unhideWhenUsed="1"/>
+    <w:lsdException w:name="Table Grid 5" w:semiHidden="1" w:unhideWhenUsed="1"/>
+    <w:lsdException w:name="Table Grid 6" w:semiHidden="1" w:unhideWhenUsed="1"/>
+    <w:lsdException w:name="Table Grid 7" w:semiHidden="1" w:unhideWhenUsed="1"/>
+    <w:lsdException w:name="Table Grid 8" w:semiHidden="1" w:unhideWhenUsed="1"/>
+    <w:lsdException w:name="Table List 1" w:semiHidden="1" w:unhideWhenUsed="1"/>
+    <w:lsdException w:name="Table List 2" w:semiHidden="1" w:unhideWhenUsed="1"/>
+    <w:lsdException w:name="Table List 3" w:semiHidden="1" w:unhideWhenUsed="1"/>
+    <w:lsdException w:name="Table List 4" w:semiHidden="1" w:unhideWhenUsed="1"/>
+    <w:lsdException w:name="Table List 5" w:semiHidden="1" w:unhideWhenUsed="1"/>
+    <w:lsdException w:name="Table List 6" w:semiHidden="1" w:unhideWhenUsed="1"/>
+    <w:lsdException w:name="Table List 7" w:semiHidden="1" w:unhideWhenUsed="1"/>
+    <w:lsdException w:name="Table List 8" w:semiHidden="1" w:unhideWhenUsed="1"/>
+    <w:lsdException w:name="Table 3D effects 1" w:semiHidden="1" w:unhideWhenUsed="1"/>
+    <w:lsdException w:name="Table 3D effects 2" w:semiHidden="1" w:unhideWhenUsed="1"/>
+    <w:lsdException w:name="Table 3D effects 3" w:semiHidden="1" w:unhideWhenUsed="1"/>
+    <w:lsdException w:name="Table Contemporary" w:semiHidden="1" w:unhideWhenUsed="1"/>
+    <w:lsdException w:name="Table Elegant" w:semiHidden="1" w:unhideWhenUsed="1"/>
+    <w:lsdException w:name="Table Professional" w:semiHidden="1" w:unhideWhenUsed="1"/>
+    <w:lsdException w:name="Table Subtle 1" w:semiHidden="1" w:unhideWhenUsed="1"/>
+    <w:lsdException w:name="Table Subtle 2" w:semiHidden="1" w:unhideWhenUsed="1"/>
+    <w:lsdException w:name="Table Web 1" w:semiHidden="1" w:unhideWhenUsed="1"/>
+    <w:lsdException w:name="Table Web 2" w:semiHidden="1" w:unhideWhenUsed="1"/>
+    <w:lsdException w:name="Table Web 3" w:semiHidden="1" w:unhideWhenUsed="1"/>
+    <w:lsdException w:name="Balloon Text" w:semiHidden="1" w:unhideWhenUsed="1"/>
+    <w:lsdException w:name="Table Grid" w:uiPriority="59"/>
+    <w:lsdException w:name="Table Theme" w:semiHidden="1" w:unhideWhenUsed="1"/>
+    <w:lsdException w:name="Placeholder Text" w:semiHidden="1"/>
+    <w:lsdException w:name="No Spacing" w:uiPriority="1" w:qFormat="1"/>
+    <w:lsdException w:name="Light Shading" w:uiPriority="60"/>
+    <w:lsdException w:name="Light List" w:uiPriority="61"/>
+    <w:lsdException w:name="Light Grid" w:uiPriority="62"/>
+    <w:lsdException w:name="Medium Shading 1" w:uiPriority="63"/>
+    <w:lsdException w:name="Medium Shading 2" w:uiPriority="64"/>
+    <w:lsdException w:name="Medium List 1" w:uiPriority="65"/>
+    <w:lsdException w:name="Medium List 2" w:uiPriority="66"/>
+    <w:lsdException w:name="Medium Grid 1" w:uiPriority="67"/>
+    <w:lsdException w:name="Medium Grid 2" w:uiPriority="68"/>
+    <w:lsdException w:name="Medium Grid 3" w:uiPriority="69"/>
+    <w:lsdException w:name="Dark List" w:uiPriority="70"/>
+    <w:lsdException w:name="Colorful Shading" w:uiPriority="71"/>
+    <w:lsdException w:name="Colorful List" w:uiPriority="72"/>
+    <w:lsdException w:name="Colorful Grid" w:uiPriority="73"/>
+    <w:lsdException w:name="Light Shading Accent 1" w:uiPriority="60"/>
+    <w:lsdException w:name="Light List Accent 1" w:uiPriority="61"/>
+    <w:lsdException w:name="Light Grid Accent 1" w:uiPriority="62"/>
+    <w:lsdException w:name="Medium Shading 1 Accent 1" w:uiPriority="63"/>
+    <w:lsdException w:name="Medium Shading 2 Accent 1" w:uiPriority="64"/>
+    <w:lsdException w:name="Medium List 1 Accent 1" w:uiPriority="65"/>
+    <w:lsdException w:name="Revision" w:semiHidden="1"/>
+    <w:lsdException w:name="List Paragraph" w:uiPriority="34" w:qFormat="1"/>
+    <w:lsdException w:name="Quote" w:uiPriority="29" w:qFormat="1"/>
+    <w:lsdException w:name="Intense Quote" w:uiPriority="30" w:qFormat="1"/>
+    <w:lsdException w:name="Medium List 2 Accent 1" w:uiPriority="66"/>
+    <w:lsdException w:name="Medium Grid 1 Accent 1" w:uiPriority="67"/>
+    <w:lsdException w:name="Medium Grid 2 Accent 1" w:uiPriority="68"/>
+    <w:lsdException w:name="Medium Grid 3 Accent 1" w:uiPriority="69"/>
+    <w:lsdException w:name="Dark List Accent 1" w:uiPriority="70"/>
+    <w:lsdException w:name="Colorful Shading Accent 1" w:uiPriority="71"/>
+    <w:lsdException w:name="Colorful List Accent 1" w:uiPriority="72"/>
+    <w:lsdException w:name="Colorful Grid Accent 1" w:uiPriority="73"/>
+    <w:lsdException w:name="Light Shading Accent 2" w:uiPriority="60"/>
+    <w:lsdException w:name="Light List Accent 2" w:uiPriority="61"/>
+    <w:lsdException w:name="Light Grid Accent 2" w:uiPriority="62"/>
+    <w:lsdException w:name="Medium Shading 1 Accent 2" w:uiPriority="63"/>
+    <w:lsdException w:name="Medium Shading 2 Accent 2" w:uiPriority="64"/>
+    <w:lsdException w:name="Medium List 1 Accent 2" w:uiPriority="65"/>
+    <w:lsdException w:name="Medium List 2 Accent 2" w:uiPriority="66"/>
+    <w:lsdException w:name="Medium Grid 1 Accent 2" w:uiPriority="67"/>
+    <w:lsdException w:name="Medium Grid 2 Accent 2" w:uiPriority="68"/>
+    <w:lsdException w:name="Medium Grid 3 Accent 2" w:uiPriority="69"/>
+    <w:lsdException w:name="Dark List Accent 2" w:uiPriority="70"/>
+    <w:lsdException w:name="Colorful Shading Accent 2" w:uiPriority="71"/>
+    <w:lsdException w:name="Colorful List Accent 2" w:uiPriority="72"/>
+    <w:lsdException w:name="Colorful Grid Accent 2" w:uiPriority="73"/>
+    <w:lsdException w:name="Light Shading Accent 3" w:uiPriority="60"/>
+    <w:lsdException w:name="Light List Accent 3" w:uiPriority="61"/>
+    <w:lsdException w:name="Light Grid Accent 3" w:uiPriority="62"/>
+    <w:lsdException w:name="Medium Shading 1 Accent 3" w:uiPriority="63"/>
+    <w:lsdException w:name="Medium Shading 2 Accent 3" w:uiPriority="64"/>
+    <w:lsdException w:name="Medium List 1 Accent 3" w:uiPriority="65"/>
+    <w:lsdException w:name="Medium List 2 Accent 3" w:uiPriority="66"/>
+    <w:lsdException w:name="Medium Grid 1 Accent 3" w:uiPriority="67"/>
+    <w:lsdException w:name="Medium Grid 2 Accent 3" w:uiPriority="68"/>
+    <w:lsdException w:name="Medium Grid 3 Accent 3" w:uiPriority="69"/>
+    <w:lsdException w:name="Dark List Accent 3" w:uiPriority="70"/>
+    <w:lsdException w:name="Colorful Shading Accent 3" w:uiPriority="71"/>
+    <w:lsdException w:name="Colorful List Accent 3" w:uiPriority="72"/>
+    <w:lsdException w:name="Colorful Grid Accent 3" w:uiPriority="73"/>
+    <w:lsdException w:name="Light Shading Accent 4" w:uiPriority="60"/>
+    <w:lsdException w:name="Light List Accent 4" w:uiPriority="61"/>
+    <w:lsdException w:name="Light Grid Accent 4" w:uiPriority="62"/>
+    <w:lsdException w:name="Medium Shading 1 Accent 4" w:uiPriority="63"/>
+    <w:lsdException w:name="Medium Shading 2 Accent 4" w:uiPriority="64"/>
+    <w:lsdException w:name="Medium List 1 Accent 4" w:uiPriority="65"/>
+    <w:lsdException w:name="Medium List 2 Accent 4" w:uiPriority="66"/>
+    <w:lsdException w:name="Medium Grid 1 Accent 4" w:uiPriority="67"/>
+    <w:lsdException w:name="Medium Grid 2 Accent 4" w:uiPriority="68"/>
+    <w:lsdException w:name="Medium Grid 3 Accent 4" w:uiPriority="69"/>
+    <w:lsdException w:name="Dark List Accent 4" w:uiPriority="70"/>
+    <w:lsdException w:name="Colorful Shading Accent 4" w:uiPriority="71"/>
+    <w:lsdException w:name="Colorful List Accent 4" w:uiPriority="72"/>
+    <w:lsdException w:name="Colorful Grid Accent 4" w:uiPriority="73"/>
+    <w:lsdException w:name="Light Shading Accent 5" w:uiPriority="60"/>
+    <w:lsdException w:name="Light List Accent 5" w:uiPriority="61"/>
+    <w:lsdException w:name="Light Grid Accent 5" w:uiPriority="62"/>
+    <w:lsdException w:name="Medium Shading 1 Accent 5" w:uiPriority="63"/>
+    <w:lsdException w:name="Medium Shading 2 Accent 5" w:uiPriority="64"/>
+    <w:lsdException w:name="Medium List 1 Accent 5" w:uiPriority="65"/>
+    <w:lsdException w:name="Medium List 2 Accent 5" w:uiPriority="66"/>
+    <w:lsdException w:name="Medium Grid 1 Accent 5" w:uiPriority="67"/>
+    <w:lsdException w:name="Medium Grid 2 Accent 5" w:uiPriority="68"/>
+    <w:lsdException w:name="Medium Grid 3 Accent 5" w:uiPriority="69"/>
+    <w:lsdException w:name="Dark List Accent 5" w:uiPriority="70"/>
+    <w:lsdException w:name="Colorful Shading Accent 5" w:uiPriority="71"/>
+    <w:lsdException w:name="Colorful List Accent 5" w:uiPriority="72"/>
+    <w:lsdException w:name="Colorful Grid Accent 5" w:uiPriority="73"/>
+    <w:lsdException w:name="Light Shading Accent 6" w:uiPriority="60"/>
+    <w:lsdException w:name="Light List Accent 6" w:uiPriority="61"/>
+    <w:lsdException w:name="Light Grid Accent 6" w:uiPriority="62"/>
+    <w:lsdException w:name="Medium Shading 1 Accent 6" w:uiPriority="63"/>
+    <w:lsdException w:name="Medium Shading 2 Accent 6" w:uiPriority="64"/>
+    <w:lsdException w:name="Medium List 1 Accent 6" w:uiPriority="65"/>
+    <w:lsdException w:name="Medium List 2 Accent 6" w:uiPriority="66"/>
+    <w:lsdException w:name="Medium Grid 1 Accent 6" w:uiPriority="67"/>
+    <w:lsdException w:name="Medium Grid 2 Accent 6" w:uiPriority="68"/>
+    <w:lsdException w:name="Medium Grid 3 Accent 6" w:uiPriority="69"/>
+    <w:lsdException w:name="Dark List Accent 6" w:uiPriority="70"/>
+    <w:lsdException w:name="Colorful Shading Accent 6" w:uiPriority="71"/>
+    <w:lsdException w:name="Colorful List Accent 6" w:uiPriority="72"/>
+    <w:lsdException w:name="Colorful Grid Accent 6" w:uiPriority="73"/>
+    <w:lsdException w:name="Subtle Emphasis" w:uiPriority="19" w:qFormat="1"/>
+    <w:lsdException w:name="Intense Emphasis" w:uiPriority="21" w:qFormat="1"/>
+    <w:lsdException w:name="Subtle Reference" w:uiPriority="31" w:qFormat="1"/>
+    <w:lsdException w:name="Intense Reference" w:uiPriority="32" w:qFormat="1"/>
+    <w:lsdException w:name="Book Title" w:uiPriority="33" w:qFormat="1"/>
+    <w:lsdException w:name="Bibliography" w:semiHidden="1" w:uiPriority="37" w:unhideWhenUsed="1"/>
+    <w:lsdException w:name="TOC Heading" w:semiHidden="1" w:uiPriority="39" w:unhideWhenUsed="1" w:qFormat="1"/>
+    <w:lsdException w:name="Plain Table 1" w:uiPriority="41"/>
+    <w:lsdException w:name="Plain Table 2" w:uiPriority="42"/>
+    <w:lsdException w:name="Plain Table 3" w:uiPriority="43"/>
+    <w:lsdException w:name="Plain Table 4" w:uiPriority="44"/>
+    <w:lsdException w:name="Plain Table 5" w:uiPriority="45"/>
+    <w:lsdException w:name="Grid Table Light" w:uiPriority="40"/>
+    <w:lsdException w:name="Grid Table 1 Light" w:uiPriority="46"/>
+    <w:lsdException w:name="Grid Table 2" w:uiPriority="47"/>
+    <w:lsdException w:name="Grid Table 3" w:uiPriority="48"/>
+    <w:lsdException w:name="Grid Table 4" w:uiPriority="49"/>
+    <w:lsdException w:name="Grid Table 5 Dark" w:uiPriority="50"/>
+    <w:lsdException w:name="Grid Table 6 Colorful" w:uiPriority="51"/>
+    <w:lsdException w:name="Grid Table 7 Colorful" w:uiPriority="52"/>
+    <w:lsdException w:name="Grid Table 1 Light Accent 1" w:uiPriority="46"/>
+    <w:lsdException w:name="Grid Table 2 Accent 1" w:uiPriority="47"/>
+    <w:lsdException w:name="Grid Table 3 Accent 1" w:uiPriority="48"/>
+    <w:lsdException w:name="Grid Table 4 Accent 1" w:uiPriority="49"/>
+    <w:lsdException w:name="Grid Table 5 Dark Accent 1" w:uiPriority="50"/>
+    <w:lsdException w:name="Grid Table 6 Colorful Accent 1" w:uiPriority="51"/>
+    <w:lsdException w:name="Grid Table 7 Colorful Accent 1" w:uiPriority="52"/>
+    <w:lsdException w:name="Grid Table 1 Light Accent 2" w:uiPriority="46"/>
+    <w:lsdException w:name="Grid Table 2 Accent 2" w:uiPriority="47"/>
+    <w:lsdException w:name="Grid Table 3 Accent 2" w:uiPriority="48"/>
+    <w:lsdException w:name="Grid Table 4 Accent 2" w:uiPriority="49"/>
+    <w:lsdException w:name="Grid Table 5 Dark Accent 2" w:uiPriority="50"/>
+    <w:lsdException w:name="Grid Table 6 Colorful Accent 2" w:uiPriority="51"/>
+    <w:lsdException w:name="Grid Table 7 Colorful Accent 2" w:uiPriority="52"/>
+    <w:lsdException w:name="Grid Table 1 Light Accent 3" w:uiPriority="46"/>
+    <w:lsdException w:name="Grid Table 2 Accent 3" w:uiPriority="47"/>
+    <w:lsdException w:name="Grid Table 3 Accent 3" w:uiPriority="48"/>
+    <w:lsdException w:name="Grid Table 4 Accent 3" w:uiPriority="49"/>
+    <w:lsdException w:name="Grid Table 5 Dark Accent 3" w:uiPriority="50"/>
+    <w:lsdException w:name="Grid Table 6 Colorful Accent 3" w:uiPriority="51"/>
+    <w:lsdException w:name="Grid Table 7 Colorful Accent 3" w:uiPriority="52"/>
+    <w:lsdException w:name="Grid Table 1 Light Accent 4" w:uiPriority="46"/>
+    <w:lsdException w:name="Grid Table 2 Accent 4" w:uiPriority="47"/>
+    <w:lsdException w:name="Grid Table 3 Accent 4" w:uiPriority="48"/>
+    <w:lsdException w:name="Grid Table 4 Accent 4" w:uiPriority="49"/>
+    <w:lsdException w:name="Grid Table 5 Dark Accent 4" w:uiPriority="50"/>
+    <w:lsdException w:name="Grid Table 6 Colorful Accent 4" w:uiPriority="51"/>
+    <w:lsdException w:name="Grid Table 7 Colorful Accent 4" w:uiPriority="52"/>
+    <w:lsdException w:name="Grid Table 1 Light Accent 5" w:uiPriority="46"/>
+    <w:lsdException w:name="Grid Table 2 Accent 5" w:uiPriority="47"/>
+    <w:lsdException w:name="Grid Table 3 Accent 5" w:uiPriority="48"/>
+    <w:lsdException w:name="Grid Table 4 Accent 5" w:uiPriority="49"/>
+    <w:lsdException w:name="Grid Table 5 Dark Accent 5" w:uiPriority="50"/>
+    <w:lsdException w:name="Grid Table 6 Colorful Accent 5" w:uiPriority="51"/>
+    <w:lsdException w:name="Grid Table 7 Colorful Accent 5" w:uiPriority="52"/>
+    <w:lsdException w:name="Grid Table 1 Light Accent 6" w:uiPriority="46"/>
+    <w:lsdException w:name="Grid Table 2 Accent 6" w:uiPriority="47"/>
+    <w:lsdException w:name="Grid Table 3 Accent 6" w:uiPriority="48"/>
+    <w:lsdException w:name="Grid Table 4 Accent 6" w:uiPriority="49"/>
+    <w:lsdException w:name="Grid Table 5 Dark Accent 6" w:uiPriority="50"/>
+    <w:lsdException w:name="Grid Table 6 Colorful Accent 6" w:uiPriority="51"/>
+    <w:lsdException w:name="Grid Table 7 Colorful Accent 6" w:uiPriority="52"/>
+    <w:lsdException w:name="List Table 1 Light" w:uiPriority="46"/>
+    <w:lsdException w:name="List Table 2" w:uiPriority="47"/>
+    <w:lsdException w:name="List Table 3" w:uiPriority="48"/>
+    <w:lsdException w:name="List Table 4" w:uiPriority="49"/>
+    <w:lsdException w:name="List Table 5 Dark" w:uiPriority="50"/>
+    <w:lsdException w:name="List Table 6 Colorful" w:uiPriority="51"/>
+    <w:lsdException w:name="List Table 7 Colorful" w:uiPriority="52"/>
+    <w:lsdException w:name="List Table 1 Light Accent 1" w:uiPriority="46"/>
+    <w:lsdException w:name="List Table 2 Accent 1" w:uiPriority="47"/>
+    <w:lsdException w:name="List Table 3 Accent 1" w:uiPriority="48"/>
+    <w:lsdException w:name="List Table 4 Accent 1" w:uiPriority="49"/>
+    <w:lsdException w:name="List Table 5 Dark Accent 1" w:uiPriority="50"/>
+    <w:lsdException w:name="List Table 6 Colorful Accent 1" w:uiPriority="51"/>
+    <w:lsdException w:name="List Table 7 Colorful Accent 1" w:uiPriority="52"/>
+    <w:lsdException w:name="List Table 1 Light Accent 2" w:uiPriority="46"/>
+    <w:lsdException w:name="List Table 2 Accent 2" w:uiPriority="47"/>
+    <w:lsdException w:name="List Table 3 Accent 2" w:uiPriority="48"/>
+    <w:lsdException w:name="List Table 4 Accent 2" w:uiPriority="49"/>
+    <w:lsdException w:name="List Table 5 Dark Accent 2" w:uiPriority="50"/>
+    <w:lsdException w:name="List Table 6 Colorful Accent 2" w:uiPriority="51"/>
+    <w:lsdException w:name="List Table 7 Colorful Accent 2" w:uiPriority="52"/>
+    <w:lsdException w:name="List Table 1 Light Accent 3" w:uiPriority="46"/>
+    <w:lsdException w:name="List Table 2 Accent 3" w:uiPriority="47"/>
+    <w:lsdException w:name="List Table 3 Accent 3" w:uiPriority="48"/>
+    <w:lsdException w:name="List Table 4 Accent 3" w:uiPriority="49"/>
+    <w:lsdException w:name="List Table 5 Dark Accent 3" w:uiPriority="50"/>
+    <w:lsdException w:name="List Table 6 Colorful Accent 3" w:uiPriority="51"/>
+    <w:lsdException w:name="List Table 7 Colorful Accent 3" w:uiPriority="52"/>
+    <w:lsdException w:name="List Table 1 Light Accent 4" w:uiPriority="46"/>
+    <w:lsdException w:name="List Table 2 Accent 4" w:uiPriority="47"/>
+    <w:lsdException w:name="List Table 3 Accent 4" w:uiPriority="48"/>
+    <w:lsdException w:name="List Table 4 Accent 4" w:uiPriority="49"/>
+    <w:lsdException w:name="List Table 5 Dark Accent 4" w:uiPriority="50"/>
+    <w:lsdException w:name="List Table 6 Colorful Accent 4" w:uiPriority="51"/>
+    <w:lsdException w:name="List Table 7 Colorful Accent 4" w:uiPriority="52"/>
+    <w:lsdException w:name="List Table 1 Light Accent 5" w:uiPriority="46"/>
+    <w:lsdException w:name="List Table 2 Accent 5" w:uiPriority="47"/>
+    <w:lsdException w:name="List Table 3 Accent 5" w:uiPriority="48"/>
+    <w:lsdException w:name="List Table 4 Accent 5" w:uiPriority="49"/>
+    <w:lsdException w:name="List Table 5 Dark Accent 5" w:uiPriority="50"/>
+    <w:lsdException w:name="List Table 6 Colorful Accent 5" w:uiPriority="51"/>
+    <w:lsdException w:name="List Table 7 Colorful Accent 5" w:uiPriority="52"/>
+    <w:lsdException w:name="List Table 1 Light Accent 6" w:uiPriority="46"/>
+    <w:lsdException w:name="List Table 2 Accent 6" w:uiPriority="47"/>
+    <w:lsdException w:name="List Table 3 Accent 6" w:uiPriority="48"/>
+    <w:lsdException w:name="List Table 4 Accent 6" w:uiPriority="49"/>
+    <w:lsdException w:name="List Table 5 Dark Accent 6" w:uiPriority="50"/>
+    <w:lsdException w:name="List Table 6 Colorful Accent 6" w:uiPriority="51"/>
+    <w:lsdException w:name="List Table 7 Colorful Accent 6" w:uiPriority="52"/>
   </w:latentStyles>
   <w:style w:type="paragraph" w:default="1" w:styleId="Normal">
     <w:name w:val="Normal"/>
@@ -3460,7 +3010,7 @@
 </file>
 
 <file path=customXml/itemProps1.xml><?xml version="1.0" encoding="utf-8"?>
-<ds:datastoreItem xmlns:ds="http://schemas.openxmlformats.org/officeDocument/2006/customXml" ds:itemID="{EDBC7213-7937-4737-A2C6-4E5749A24F92}">
+<ds:datastoreItem xmlns:ds="http://schemas.openxmlformats.org/officeDocument/2006/customXml" ds:itemID="{963759B6-C024-48D5-97F4-7D2FE6E38DE2}">
   <ds:schemaRefs>
     <ds:schemaRef ds:uri="http://schemas.openxmlformats.org/officeDocument/2006/bibliography"/>
   </ds:schemaRefs>

</xml_diff>